<commit_message>
Documento actualizado y realizado (falta ejercicio practico implementacion javita)
</commit_message>
<xml_diff>
--- a/DOCUMENTO CON INFORMACION PRESENTACION DE PROCESEOS Y SERVICIOS.docx
+++ b/DOCUMENTO CON INFORMACION PRESENTACION DE PROCESEOS Y SERVICIOS.docx
@@ -36,13 +36,10 @@
             <w:pStyle w:val="TtulodeTDC"/>
           </w:pPr>
           <w:r>
-            <w:t>Contenid</w:t>
+            <w:t>Contenido</w:t>
           </w:r>
           <w:bookmarkStart w:id="0" w:name="_GoBack"/>
           <w:bookmarkEnd w:id="0"/>
-          <w:r>
-            <w:t>o</w:t>
-          </w:r>
         </w:p>
         <w:p>
           <w:pPr>
@@ -52,7 +49,9 @@
               <w:tab w:val="right" w:leader="dot" w:pos="8494"/>
             </w:tabs>
             <w:rPr>
+              <w:rFonts w:eastAsiaTheme="minorEastAsia"/>
               <w:noProof/>
+              <w:lang w:eastAsia="es-ES"/>
             </w:rPr>
           </w:pPr>
           <w:r>
@@ -64,7 +63,7 @@
           <w:r>
             <w:fldChar w:fldCharType="separate"/>
           </w:r>
-          <w:hyperlink w:anchor="_Toc159173347" w:history="1">
+          <w:hyperlink w:anchor="_Toc159180340" w:history="1">
             <w:r>
               <w:rPr>
                 <w:rStyle w:val="Hipervnculo"/>
@@ -74,7 +73,9 @@
             </w:r>
             <w:r>
               <w:rPr>
-                <w:noProof/>
+                <w:rFonts w:eastAsiaTheme="minorEastAsia"/>
+                <w:noProof/>
+                <w:lang w:eastAsia="es-ES"/>
               </w:rPr>
               <w:tab/>
             </w:r>
@@ -104,7 +105,7 @@
                 <w:noProof/>
                 <w:webHidden/>
               </w:rPr>
-              <w:instrText xml:space="preserve"> PAGEREF _Toc159173347 \h </w:instrText>
+              <w:instrText xml:space="preserve"> PAGEREF _Toc159180340 \h </w:instrText>
             </w:r>
             <w:r>
               <w:rPr>
@@ -143,10 +144,12 @@
               <w:tab w:val="right" w:leader="dot" w:pos="8494"/>
             </w:tabs>
             <w:rPr>
+              <w:rFonts w:eastAsiaTheme="minorEastAsia"/>
               <w:noProof/>
+              <w:lang w:eastAsia="es-ES"/>
             </w:rPr>
           </w:pPr>
-          <w:hyperlink w:anchor="_Toc159173348" w:history="1">
+          <w:hyperlink w:anchor="_Toc159180341" w:history="1">
             <w:r>
               <w:rPr>
                 <w:rStyle w:val="Hipervnculo"/>
@@ -156,7 +159,9 @@
             </w:r>
             <w:r>
               <w:rPr>
-                <w:noProof/>
+                <w:rFonts w:eastAsiaTheme="minorEastAsia"/>
+                <w:noProof/>
+                <w:lang w:eastAsia="es-ES"/>
               </w:rPr>
               <w:tab/>
             </w:r>
@@ -186,7 +191,7 @@
                 <w:noProof/>
                 <w:webHidden/>
               </w:rPr>
-              <w:instrText xml:space="preserve"> PAGEREF _Toc159173348 \h </w:instrText>
+              <w:instrText xml:space="preserve"> PAGEREF _Toc159180341 \h </w:instrText>
             </w:r>
             <w:r>
               <w:rPr>
@@ -225,10 +230,12 @@
               <w:tab w:val="right" w:leader="dot" w:pos="8494"/>
             </w:tabs>
             <w:rPr>
+              <w:rFonts w:eastAsiaTheme="minorEastAsia"/>
               <w:noProof/>
+              <w:lang w:eastAsia="es-ES"/>
             </w:rPr>
           </w:pPr>
-          <w:hyperlink w:anchor="_Toc159173349" w:history="1">
+          <w:hyperlink w:anchor="_Toc159180342" w:history="1">
             <w:r>
               <w:rPr>
                 <w:rStyle w:val="Hipervnculo"/>
@@ -238,7 +245,9 @@
             </w:r>
             <w:r>
               <w:rPr>
-                <w:noProof/>
+                <w:rFonts w:eastAsiaTheme="minorEastAsia"/>
+                <w:noProof/>
+                <w:lang w:eastAsia="es-ES"/>
               </w:rPr>
               <w:tab/>
             </w:r>
@@ -268,7 +277,7 @@
                 <w:noProof/>
                 <w:webHidden/>
               </w:rPr>
-              <w:instrText xml:space="preserve"> PAGEREF _Toc159173349 \h </w:instrText>
+              <w:instrText xml:space="preserve"> PAGEREF _Toc159180342 \h </w:instrText>
             </w:r>
             <w:r>
               <w:rPr>
@@ -289,6 +298,506 @@
                 <w:webHidden/>
               </w:rPr>
               <w:t>3</w:t>
+            </w:r>
+            <w:r>
+              <w:rPr>
+                <w:noProof/>
+                <w:webHidden/>
+              </w:rPr>
+              <w:fldChar w:fldCharType="end"/>
+            </w:r>
+          </w:hyperlink>
+        </w:p>
+        <w:p>
+          <w:pPr>
+            <w:pStyle w:val="TDC1"/>
+            <w:tabs>
+              <w:tab w:val="left" w:pos="660"/>
+              <w:tab w:val="right" w:leader="dot" w:pos="8494"/>
+            </w:tabs>
+            <w:rPr>
+              <w:rFonts w:eastAsiaTheme="minorEastAsia"/>
+              <w:noProof/>
+              <w:lang w:eastAsia="es-ES"/>
+            </w:rPr>
+          </w:pPr>
+          <w:hyperlink w:anchor="_Toc159180343" w:history="1">
+            <w:r>
+              <w:rPr>
+                <w:rStyle w:val="Hipervnculo"/>
+                <w:noProof/>
+              </w:rPr>
+              <w:t>3.1</w:t>
+            </w:r>
+            <w:r>
+              <w:rPr>
+                <w:rFonts w:eastAsiaTheme="minorEastAsia"/>
+                <w:noProof/>
+                <w:lang w:eastAsia="es-ES"/>
+              </w:rPr>
+              <w:tab/>
+            </w:r>
+            <w:r>
+              <w:rPr>
+                <w:rStyle w:val="Hipervnculo"/>
+                <w:noProof/>
+              </w:rPr>
+              <w:t>Principios Fundamentales de REST</w:t>
+            </w:r>
+            <w:r>
+              <w:rPr>
+                <w:noProof/>
+                <w:webHidden/>
+              </w:rPr>
+              <w:tab/>
+            </w:r>
+            <w:r>
+              <w:rPr>
+                <w:noProof/>
+                <w:webHidden/>
+              </w:rPr>
+              <w:fldChar w:fldCharType="begin"/>
+            </w:r>
+            <w:r>
+              <w:rPr>
+                <w:noProof/>
+                <w:webHidden/>
+              </w:rPr>
+              <w:instrText xml:space="preserve"> PAGEREF _Toc159180343 \h </w:instrText>
+            </w:r>
+            <w:r>
+              <w:rPr>
+                <w:noProof/>
+                <w:webHidden/>
+              </w:rPr>
+            </w:r>
+            <w:r>
+              <w:rPr>
+                <w:noProof/>
+                <w:webHidden/>
+              </w:rPr>
+              <w:fldChar w:fldCharType="separate"/>
+            </w:r>
+            <w:r>
+              <w:rPr>
+                <w:noProof/>
+                <w:webHidden/>
+              </w:rPr>
+              <w:t>3</w:t>
+            </w:r>
+            <w:r>
+              <w:rPr>
+                <w:noProof/>
+                <w:webHidden/>
+              </w:rPr>
+              <w:fldChar w:fldCharType="end"/>
+            </w:r>
+          </w:hyperlink>
+        </w:p>
+        <w:p>
+          <w:pPr>
+            <w:pStyle w:val="TDC1"/>
+            <w:tabs>
+              <w:tab w:val="left" w:pos="660"/>
+              <w:tab w:val="right" w:leader="dot" w:pos="8494"/>
+            </w:tabs>
+            <w:rPr>
+              <w:rFonts w:eastAsiaTheme="minorEastAsia"/>
+              <w:noProof/>
+              <w:lang w:eastAsia="es-ES"/>
+            </w:rPr>
+          </w:pPr>
+          <w:hyperlink w:anchor="_Toc159180344" w:history="1">
+            <w:r>
+              <w:rPr>
+                <w:rStyle w:val="Hipervnculo"/>
+                <w:noProof/>
+              </w:rPr>
+              <w:t>3.2</w:t>
+            </w:r>
+            <w:r>
+              <w:rPr>
+                <w:rFonts w:eastAsiaTheme="minorEastAsia"/>
+                <w:noProof/>
+                <w:lang w:eastAsia="es-ES"/>
+              </w:rPr>
+              <w:tab/>
+            </w:r>
+            <w:r>
+              <w:rPr>
+                <w:rStyle w:val="Hipervnculo"/>
+                <w:noProof/>
+              </w:rPr>
+              <w:t>Características clave de los Servicios Web REST</w:t>
+            </w:r>
+            <w:r>
+              <w:rPr>
+                <w:noProof/>
+                <w:webHidden/>
+              </w:rPr>
+              <w:tab/>
+            </w:r>
+            <w:r>
+              <w:rPr>
+                <w:noProof/>
+                <w:webHidden/>
+              </w:rPr>
+              <w:fldChar w:fldCharType="begin"/>
+            </w:r>
+            <w:r>
+              <w:rPr>
+                <w:noProof/>
+                <w:webHidden/>
+              </w:rPr>
+              <w:instrText xml:space="preserve"> PAGEREF _Toc159180344 \h </w:instrText>
+            </w:r>
+            <w:r>
+              <w:rPr>
+                <w:noProof/>
+                <w:webHidden/>
+              </w:rPr>
+            </w:r>
+            <w:r>
+              <w:rPr>
+                <w:noProof/>
+                <w:webHidden/>
+              </w:rPr>
+              <w:fldChar w:fldCharType="separate"/>
+            </w:r>
+            <w:r>
+              <w:rPr>
+                <w:noProof/>
+                <w:webHidden/>
+              </w:rPr>
+              <w:t>4</w:t>
+            </w:r>
+            <w:r>
+              <w:rPr>
+                <w:noProof/>
+                <w:webHidden/>
+              </w:rPr>
+              <w:fldChar w:fldCharType="end"/>
+            </w:r>
+          </w:hyperlink>
+        </w:p>
+        <w:p>
+          <w:pPr>
+            <w:pStyle w:val="TDC1"/>
+            <w:tabs>
+              <w:tab w:val="left" w:pos="440"/>
+              <w:tab w:val="right" w:leader="dot" w:pos="8494"/>
+            </w:tabs>
+            <w:rPr>
+              <w:rFonts w:eastAsiaTheme="minorEastAsia"/>
+              <w:noProof/>
+              <w:lang w:eastAsia="es-ES"/>
+            </w:rPr>
+          </w:pPr>
+          <w:hyperlink w:anchor="_Toc159180345" w:history="1">
+            <w:r>
+              <w:rPr>
+                <w:rStyle w:val="Hipervnculo"/>
+                <w:noProof/>
+              </w:rPr>
+              <w:t>4.</w:t>
+            </w:r>
+            <w:r>
+              <w:rPr>
+                <w:rFonts w:eastAsiaTheme="minorEastAsia"/>
+                <w:noProof/>
+                <w:lang w:eastAsia="es-ES"/>
+              </w:rPr>
+              <w:tab/>
+            </w:r>
+            <w:r>
+              <w:rPr>
+                <w:rStyle w:val="Hipervnculo"/>
+                <w:noProof/>
+              </w:rPr>
+              <w:t>Diferencias entre SOAP Y REST</w:t>
+            </w:r>
+            <w:r>
+              <w:rPr>
+                <w:noProof/>
+                <w:webHidden/>
+              </w:rPr>
+              <w:tab/>
+            </w:r>
+            <w:r>
+              <w:rPr>
+                <w:noProof/>
+                <w:webHidden/>
+              </w:rPr>
+              <w:fldChar w:fldCharType="begin"/>
+            </w:r>
+            <w:r>
+              <w:rPr>
+                <w:noProof/>
+                <w:webHidden/>
+              </w:rPr>
+              <w:instrText xml:space="preserve"> PAGEREF _Toc159180345 \h </w:instrText>
+            </w:r>
+            <w:r>
+              <w:rPr>
+                <w:noProof/>
+                <w:webHidden/>
+              </w:rPr>
+            </w:r>
+            <w:r>
+              <w:rPr>
+                <w:noProof/>
+                <w:webHidden/>
+              </w:rPr>
+              <w:fldChar w:fldCharType="separate"/>
+            </w:r>
+            <w:r>
+              <w:rPr>
+                <w:noProof/>
+                <w:webHidden/>
+              </w:rPr>
+              <w:t>5</w:t>
+            </w:r>
+            <w:r>
+              <w:rPr>
+                <w:noProof/>
+                <w:webHidden/>
+              </w:rPr>
+              <w:fldChar w:fldCharType="end"/>
+            </w:r>
+          </w:hyperlink>
+        </w:p>
+        <w:p>
+          <w:pPr>
+            <w:pStyle w:val="TDC1"/>
+            <w:tabs>
+              <w:tab w:val="left" w:pos="440"/>
+              <w:tab w:val="right" w:leader="dot" w:pos="8494"/>
+            </w:tabs>
+            <w:rPr>
+              <w:rFonts w:eastAsiaTheme="minorEastAsia"/>
+              <w:noProof/>
+              <w:lang w:eastAsia="es-ES"/>
+            </w:rPr>
+          </w:pPr>
+          <w:hyperlink w:anchor="_Toc159180346" w:history="1">
+            <w:r>
+              <w:rPr>
+                <w:rStyle w:val="Hipervnculo"/>
+                <w:noProof/>
+              </w:rPr>
+              <w:t>5.</w:t>
+            </w:r>
+            <w:r>
+              <w:rPr>
+                <w:rFonts w:eastAsiaTheme="minorEastAsia"/>
+                <w:noProof/>
+                <w:lang w:eastAsia="es-ES"/>
+              </w:rPr>
+              <w:tab/>
+            </w:r>
+            <w:r>
+              <w:rPr>
+                <w:rStyle w:val="Hipervnculo"/>
+                <w:noProof/>
+              </w:rPr>
+              <w:t>Servicio Web Rest en JAVA</w:t>
+            </w:r>
+            <w:r>
+              <w:rPr>
+                <w:noProof/>
+                <w:webHidden/>
+              </w:rPr>
+              <w:tab/>
+            </w:r>
+            <w:r>
+              <w:rPr>
+                <w:noProof/>
+                <w:webHidden/>
+              </w:rPr>
+              <w:fldChar w:fldCharType="begin"/>
+            </w:r>
+            <w:r>
+              <w:rPr>
+                <w:noProof/>
+                <w:webHidden/>
+              </w:rPr>
+              <w:instrText xml:space="preserve"> PAGEREF _Toc159180346 \h </w:instrText>
+            </w:r>
+            <w:r>
+              <w:rPr>
+                <w:noProof/>
+                <w:webHidden/>
+              </w:rPr>
+            </w:r>
+            <w:r>
+              <w:rPr>
+                <w:noProof/>
+                <w:webHidden/>
+              </w:rPr>
+              <w:fldChar w:fldCharType="separate"/>
+            </w:r>
+            <w:r>
+              <w:rPr>
+                <w:noProof/>
+                <w:webHidden/>
+              </w:rPr>
+              <w:t>5</w:t>
+            </w:r>
+            <w:r>
+              <w:rPr>
+                <w:noProof/>
+                <w:webHidden/>
+              </w:rPr>
+              <w:fldChar w:fldCharType="end"/>
+            </w:r>
+          </w:hyperlink>
+        </w:p>
+        <w:p>
+          <w:pPr>
+            <w:pStyle w:val="TDC1"/>
+            <w:tabs>
+              <w:tab w:val="left" w:pos="440"/>
+              <w:tab w:val="right" w:leader="dot" w:pos="8494"/>
+            </w:tabs>
+            <w:rPr>
+              <w:rFonts w:eastAsiaTheme="minorEastAsia"/>
+              <w:noProof/>
+              <w:lang w:eastAsia="es-ES"/>
+            </w:rPr>
+          </w:pPr>
+          <w:hyperlink w:anchor="_Toc159180347" w:history="1">
+            <w:r>
+              <w:rPr>
+                <w:rStyle w:val="Hipervnculo"/>
+                <w:noProof/>
+              </w:rPr>
+              <w:t>6.</w:t>
+            </w:r>
+            <w:r>
+              <w:rPr>
+                <w:rFonts w:eastAsiaTheme="minorEastAsia"/>
+                <w:noProof/>
+                <w:lang w:eastAsia="es-ES"/>
+              </w:rPr>
+              <w:tab/>
+            </w:r>
+            <w:r>
+              <w:rPr>
+                <w:rStyle w:val="Hipervnculo"/>
+                <w:noProof/>
+              </w:rPr>
+              <w:t>Despliegue de aplicaciones</w:t>
+            </w:r>
+            <w:r>
+              <w:rPr>
+                <w:noProof/>
+                <w:webHidden/>
+              </w:rPr>
+              <w:tab/>
+            </w:r>
+            <w:r>
+              <w:rPr>
+                <w:noProof/>
+                <w:webHidden/>
+              </w:rPr>
+              <w:fldChar w:fldCharType="begin"/>
+            </w:r>
+            <w:r>
+              <w:rPr>
+                <w:noProof/>
+                <w:webHidden/>
+              </w:rPr>
+              <w:instrText xml:space="preserve"> PAGEREF _Toc159180347 \h </w:instrText>
+            </w:r>
+            <w:r>
+              <w:rPr>
+                <w:noProof/>
+                <w:webHidden/>
+              </w:rPr>
+            </w:r>
+            <w:r>
+              <w:rPr>
+                <w:noProof/>
+                <w:webHidden/>
+              </w:rPr>
+              <w:fldChar w:fldCharType="separate"/>
+            </w:r>
+            <w:r>
+              <w:rPr>
+                <w:noProof/>
+                <w:webHidden/>
+              </w:rPr>
+              <w:t>5</w:t>
+            </w:r>
+            <w:r>
+              <w:rPr>
+                <w:noProof/>
+                <w:webHidden/>
+              </w:rPr>
+              <w:fldChar w:fldCharType="end"/>
+            </w:r>
+          </w:hyperlink>
+        </w:p>
+        <w:p>
+          <w:pPr>
+            <w:pStyle w:val="TDC1"/>
+            <w:tabs>
+              <w:tab w:val="right" w:leader="dot" w:pos="8494"/>
+            </w:tabs>
+            <w:rPr>
+              <w:rFonts w:eastAsiaTheme="minorEastAsia"/>
+              <w:noProof/>
+              <w:lang w:eastAsia="es-ES"/>
+            </w:rPr>
+          </w:pPr>
+          <w:hyperlink w:anchor="_Toc159180348" w:history="1">
+            <w:r>
+              <w:rPr>
+                <w:rStyle w:val="Hipervnculo"/>
+                <w:noProof/>
+              </w:rPr>
+              <w:t>PREGUNTAS KAHOOT</w:t>
+            </w:r>
+            <w:r>
+              <w:rPr>
+                <w:noProof/>
+                <w:webHidden/>
+              </w:rPr>
+              <w:tab/>
+            </w:r>
+            <w:r>
+              <w:rPr>
+                <w:noProof/>
+                <w:webHidden/>
+              </w:rPr>
+              <w:fldChar w:fldCharType="begin"/>
+            </w:r>
+            <w:r>
+              <w:rPr>
+                <w:noProof/>
+                <w:webHidden/>
+              </w:rPr>
+              <w:instrText xml:space="preserve"> PAGEREF _Toc159180348 \h </w:instrText>
+            </w:r>
+            <w:r>
+              <w:rPr>
+                <w:noProof/>
+                <w:webHidden/>
+              </w:rPr>
+            </w:r>
+            <w:r>
+              <w:rPr>
+                <w:noProof/>
+                <w:webHidden/>
+              </w:rPr>
+              <w:fldChar w:fldCharType="separate"/>
+            </w:r>
+            <w:r>
+              <w:rPr>
+                <w:noProof/>
+                <w:webHidden/>
+              </w:rPr>
+              <w:t>6</w:t>
             </w:r>
             <w:r>
               <w:rPr>
@@ -324,7 +833,7 @@
         </w:numPr>
         <w:jc w:val="center"/>
       </w:pPr>
-      <w:bookmarkStart w:id="1" w:name="_Toc159173347"/>
+      <w:bookmarkStart w:id="1" w:name="_Toc159180340"/>
       <w:r>
         <w:lastRenderedPageBreak/>
         <w:t>INTRODUCCION</w:t>
@@ -365,7 +874,7 @@
         </w:numPr>
         <w:jc w:val="center"/>
       </w:pPr>
-      <w:bookmarkStart w:id="2" w:name="_Toc159173348"/>
+      <w:bookmarkStart w:id="2" w:name="_Toc159180341"/>
       <w:r>
         <w:t>QUÉ SON LOS SERVICIOS WEB</w:t>
       </w:r>
@@ -385,7 +894,6 @@
         <w:t>Definición: Tecnologías que permiten la comunicación entre aplicaciones a través de la web usando estándares como HTTP.</w:t>
       </w:r>
     </w:p>
-    <w:p/>
     <w:p>
       <w:pPr>
         <w:pStyle w:val="Prrafodelista"/>
@@ -399,7 +907,6 @@
         <w:t>Función: Facilitan la integración de sistemas distribuidos al proveer una interfaz estandarizada para la comunicación y el intercambio de datos.</w:t>
       </w:r>
     </w:p>
-    <w:p/>
     <w:p>
       <w:pPr>
         <w:pStyle w:val="Prrafodelista"/>
@@ -427,7 +934,7 @@
         </w:numPr>
         <w:jc w:val="center"/>
       </w:pPr>
-      <w:bookmarkStart w:id="3" w:name="_Toc159173349"/>
+      <w:bookmarkStart w:id="3" w:name="_Toc159180342"/>
       <w:r>
         <w:t>QUE ES UN SERVICIO WEB REST</w:t>
       </w:r>
@@ -481,8 +988,14 @@
           <w:ilvl w:val="1"/>
           <w:numId w:val="4"/>
         </w:numPr>
-      </w:pPr>
-      <w:r>
+        <w:rPr>
+          <w:b/>
+        </w:rPr>
+      </w:pPr>
+      <w:r>
+        <w:rPr>
+          <w:b/>
+        </w:rPr>
         <w:t xml:space="preserve">Recursos: </w:t>
       </w:r>
     </w:p>
@@ -493,8 +1006,14 @@
           <w:ilvl w:val="1"/>
           <w:numId w:val="4"/>
         </w:numPr>
-      </w:pPr>
-      <w:r>
+        <w:rPr>
+          <w:b/>
+        </w:rPr>
+      </w:pPr>
+      <w:r>
+        <w:rPr>
+          <w:b/>
+        </w:rPr>
         <w:t xml:space="preserve">URI (Identificadores de Recursos Uniformes): </w:t>
       </w:r>
     </w:p>
@@ -505,8 +1024,14 @@
           <w:ilvl w:val="1"/>
           <w:numId w:val="4"/>
         </w:numPr>
-      </w:pPr>
-      <w:r>
+        <w:rPr>
+          <w:b/>
+        </w:rPr>
+      </w:pPr>
+      <w:r>
+        <w:rPr>
+          <w:b/>
+        </w:rPr>
         <w:t>Métodos HTTP (GET, POST, PUT, DELETE):</w:t>
       </w:r>
     </w:p>
@@ -517,33 +1042,15 @@
           <w:ilvl w:val="1"/>
           <w:numId w:val="4"/>
         </w:numPr>
-      </w:pPr>
-      <w:r>
+        <w:rPr>
+          <w:b/>
+        </w:rPr>
+      </w:pPr>
+      <w:r>
+        <w:rPr>
+          <w:b/>
+        </w:rPr>
         <w:t xml:space="preserve">Representaciones de recursos: </w:t>
-      </w:r>
-    </w:p>
-    <w:p>
-      <w:pPr>
-        <w:pStyle w:val="Prrafodelista"/>
-        <w:numPr>
-          <w:ilvl w:val="2"/>
-          <w:numId w:val="4"/>
-        </w:numPr>
-      </w:pPr>
-      <w:r>
-        <w:t>JSON</w:t>
-      </w:r>
-    </w:p>
-    <w:p>
-      <w:pPr>
-        <w:pStyle w:val="Prrafodelista"/>
-        <w:numPr>
-          <w:ilvl w:val="2"/>
-          <w:numId w:val="4"/>
-        </w:numPr>
-      </w:pPr>
-      <w:r>
-        <w:t>XML</w:t>
       </w:r>
     </w:p>
     <w:p>
@@ -565,13 +1072,22 @@
           <w:ilvl w:val="1"/>
           <w:numId w:val="4"/>
         </w:numPr>
+        <w:rPr>
+          <w:b/>
+        </w:rPr>
       </w:pPr>
       <w:proofErr w:type="spellStart"/>
       <w:r>
+        <w:rPr>
+          <w:b/>
+        </w:rPr>
         <w:t>Stateless</w:t>
       </w:r>
       <w:proofErr w:type="spellEnd"/>
       <w:r>
+        <w:rPr>
+          <w:b/>
+        </w:rPr>
         <w:t xml:space="preserve"> (sin estado):</w:t>
       </w:r>
     </w:p>
@@ -582,13 +1098,22 @@
           <w:ilvl w:val="1"/>
           <w:numId w:val="4"/>
         </w:numPr>
+        <w:rPr>
+          <w:b/>
+        </w:rPr>
       </w:pPr>
       <w:proofErr w:type="spellStart"/>
       <w:r>
+        <w:rPr>
+          <w:b/>
+        </w:rPr>
         <w:t>Cacheable</w:t>
       </w:r>
       <w:proofErr w:type="spellEnd"/>
       <w:r>
+        <w:rPr>
+          <w:b/>
+        </w:rPr>
         <w:t xml:space="preserve"> (almacenable en caché): </w:t>
       </w:r>
     </w:p>
@@ -599,8 +1124,14 @@
           <w:ilvl w:val="1"/>
           <w:numId w:val="4"/>
         </w:numPr>
-      </w:pPr>
-      <w:r>
+        <w:rPr>
+          <w:b/>
+        </w:rPr>
+      </w:pPr>
+      <w:r>
+        <w:rPr>
+          <w:b/>
+        </w:rPr>
         <w:t xml:space="preserve">Interfaz uniforme: </w:t>
       </w:r>
     </w:p>
@@ -611,8 +1142,14 @@
           <w:ilvl w:val="1"/>
           <w:numId w:val="4"/>
         </w:numPr>
-      </w:pPr>
-      <w:r>
+        <w:rPr>
+          <w:b/>
+        </w:rPr>
+      </w:pPr>
+      <w:r>
+        <w:rPr>
+          <w:b/>
+        </w:rPr>
         <w:t xml:space="preserve">Cliente-servidor: </w:t>
       </w:r>
     </w:p>
@@ -623,10 +1160,61 @@
           <w:ilvl w:val="1"/>
           <w:numId w:val="4"/>
         </w:numPr>
-      </w:pPr>
-      <w:r>
+        <w:rPr>
+          <w:b/>
+        </w:rPr>
+      </w:pPr>
+      <w:r>
+        <w:rPr>
+          <w:b/>
+        </w:rPr>
+        <w:t>Sistema en capas:</w:t>
+      </w:r>
+    </w:p>
+    <w:p>
+      <w:pPr>
+        <w:pStyle w:val="Prrafodelista"/>
+        <w:ind w:left="360"/>
+      </w:pPr>
+    </w:p>
+    <w:p>
+      <w:pPr>
+        <w:pStyle w:val="Ttulo1"/>
+        <w:numPr>
+          <w:ilvl w:val="1"/>
+          <w:numId w:val="1"/>
+        </w:numPr>
+        <w:jc w:val="center"/>
+      </w:pPr>
+      <w:bookmarkStart w:id="4" w:name="_Toc159180343"/>
+      <w:r>
+        <w:t>Principios Fundamentales de REST</w:t>
+      </w:r>
+      <w:bookmarkEnd w:id="4"/>
+    </w:p>
+    <w:p>
+      <w:pPr>
+        <w:pStyle w:val="Prrafodelista"/>
+        <w:ind w:left="825"/>
+      </w:pPr>
+    </w:p>
+    <w:p>
+      <w:pPr>
+        <w:pStyle w:val="Prrafodelista"/>
+        <w:numPr>
+          <w:ilvl w:val="0"/>
+          <w:numId w:val="5"/>
+        </w:numPr>
+      </w:pPr>
+      <w:r>
+        <w:rPr>
+          <w:b/>
+        </w:rPr>
         <w:lastRenderedPageBreak/>
-        <w:t xml:space="preserve">Sistema en capas: </w:t>
+        <w:t>Recursos</w:t>
+      </w:r>
+      <w:r>
+        <w:t>: En REST, todo es considerado como un recurso, que puede ser cualquier cosa que se pueda nombrar o identificar. Por ejemplo, un usuario, una publicación en un blog, etc.</w:t>
       </w:r>
     </w:p>
     <w:p>
@@ -634,15 +1222,982 @@
         <w:pStyle w:val="Prrafodelista"/>
         <w:numPr>
           <w:ilvl w:val="0"/>
-          <w:numId w:val="4"/>
-        </w:numPr>
-      </w:pPr>
-    </w:p>
-    <w:p>
-      <w:pPr>
-        <w:pStyle w:val="Prrafodelista"/>
-        <w:ind w:left="360"/>
-      </w:pPr>
+          <w:numId w:val="5"/>
+        </w:numPr>
+      </w:pPr>
+      <w:r>
+        <w:rPr>
+          <w:b/>
+        </w:rPr>
+        <w:t xml:space="preserve">URI (Identificadores de Recursos Uniformes): </w:t>
+      </w:r>
+      <w:r>
+        <w:t>Cada recurso en un sistema REST se identifica de manera única a través de un URI, que es una cadena de caracteres que proporciona una ubicación única para acceder al recurso.</w:t>
+      </w:r>
+    </w:p>
+    <w:p>
+      <w:pPr>
+        <w:pStyle w:val="Prrafodelista"/>
+        <w:numPr>
+          <w:ilvl w:val="0"/>
+          <w:numId w:val="5"/>
+        </w:numPr>
+      </w:pPr>
+      <w:r>
+        <w:rPr>
+          <w:b/>
+        </w:rPr>
+        <w:t xml:space="preserve">Métodos HTTP (GET, POST, PUT, DELETE): </w:t>
+      </w:r>
+      <w:r>
+        <w:t>REST utiliza los métodos estándar de HTTP para realizar operaciones sobre los recursos. Por ejemplo, GET para obtener recursos, POST para crear nuevos recursos, PUT para actualizar recursos existentes y DELETE para eliminar recursos.</w:t>
+      </w:r>
+    </w:p>
+    <w:p>
+      <w:pPr>
+        <w:pStyle w:val="Prrafodelista"/>
+        <w:numPr>
+          <w:ilvl w:val="0"/>
+          <w:numId w:val="5"/>
+        </w:numPr>
+      </w:pPr>
+      <w:r>
+        <w:rPr>
+          <w:b/>
+        </w:rPr>
+        <w:t>Representaciones de recursos:</w:t>
+      </w:r>
+      <w:r>
+        <w:t xml:space="preserve"> Los recursos en un sistema REST pueden tener múltiples representaciones, como JSON o XML, lo que permite a las aplicaciones comunicarse de manera flexible y eficiente.</w:t>
+      </w:r>
+    </w:p>
+    <w:p>
+      <w:pPr>
+        <w:pStyle w:val="Ttulo1"/>
+        <w:numPr>
+          <w:ilvl w:val="1"/>
+          <w:numId w:val="1"/>
+        </w:numPr>
+        <w:jc w:val="center"/>
+      </w:pPr>
+      <w:bookmarkStart w:id="5" w:name="_Toc159180344"/>
+      <w:r>
+        <w:t>Caracterí</w:t>
+      </w:r>
+      <w:r>
+        <w:t>sticas clave de los Servicios Web REST</w:t>
+      </w:r>
+      <w:bookmarkEnd w:id="5"/>
+    </w:p>
+    <w:p/>
+    <w:p>
+      <w:pPr>
+        <w:pStyle w:val="Prrafodelista"/>
+        <w:numPr>
+          <w:ilvl w:val="0"/>
+          <w:numId w:val="6"/>
+        </w:numPr>
+      </w:pPr>
+      <w:proofErr w:type="spellStart"/>
+      <w:r>
+        <w:rPr>
+          <w:b/>
+        </w:rPr>
+        <w:t>Stateless</w:t>
+      </w:r>
+      <w:proofErr w:type="spellEnd"/>
+      <w:r>
+        <w:rPr>
+          <w:b/>
+        </w:rPr>
+        <w:t xml:space="preserve"> (sin estado):</w:t>
+      </w:r>
+      <w:r>
+        <w:t xml:space="preserve"> Cada solicitud de cliente al servidor en un servicio web REST debe contener toda la información necesaria para comprenderla, lo que significa que el servidor no guarda información sobre el estado del cliente entre solicitudes. Esto mejora la escalabilidad y la confiabilidad del sistema.</w:t>
+      </w:r>
+    </w:p>
+    <w:p>
+      <w:pPr>
+        <w:pStyle w:val="Prrafodelista"/>
+        <w:numPr>
+          <w:ilvl w:val="0"/>
+          <w:numId w:val="6"/>
+        </w:numPr>
+      </w:pPr>
+      <w:proofErr w:type="spellStart"/>
+      <w:r>
+        <w:rPr>
+          <w:b/>
+        </w:rPr>
+        <w:t>Cacheable</w:t>
+      </w:r>
+      <w:proofErr w:type="spellEnd"/>
+      <w:r>
+        <w:rPr>
+          <w:b/>
+        </w:rPr>
+        <w:t xml:space="preserve"> (almacenable en caché):</w:t>
+      </w:r>
+      <w:r>
+        <w:t xml:space="preserve"> Los recursos en un servicio web REST pueden ser marcados como </w:t>
+      </w:r>
+      <w:proofErr w:type="spellStart"/>
+      <w:r>
+        <w:t>cacheables</w:t>
+      </w:r>
+      <w:proofErr w:type="spellEnd"/>
+      <w:r>
+        <w:t>, lo que permite a los clientes almacenar en caché las respuestas y mejorar el rendimiento del sistema.</w:t>
+      </w:r>
+    </w:p>
+    <w:p>
+      <w:pPr>
+        <w:pStyle w:val="Prrafodelista"/>
+        <w:numPr>
+          <w:ilvl w:val="0"/>
+          <w:numId w:val="6"/>
+        </w:numPr>
+      </w:pPr>
+      <w:r>
+        <w:rPr>
+          <w:b/>
+        </w:rPr>
+        <w:t>Interfaz uniforme:</w:t>
+      </w:r>
+      <w:r>
+        <w:t xml:space="preserve"> Los servicios web REST tienen una interfaz uniforme que simplifica la arquitectura del sistema y promueve la interoperabilidad entre diferentes aplicaciones y sistemas.</w:t>
+      </w:r>
+    </w:p>
+    <w:p>
+      <w:pPr>
+        <w:pStyle w:val="Prrafodelista"/>
+        <w:numPr>
+          <w:ilvl w:val="0"/>
+          <w:numId w:val="6"/>
+        </w:numPr>
+      </w:pPr>
+      <w:r>
+        <w:rPr>
+          <w:b/>
+        </w:rPr>
+        <w:t xml:space="preserve">Cliente-servidor: </w:t>
+      </w:r>
+      <w:r>
+        <w:t>REST sigue el modelo cliente-servidor, donde el cliente y el servidor son entidades independientes que se comunican a través de una interfaz uniforme.</w:t>
+      </w:r>
+    </w:p>
+    <w:p>
+      <w:pPr>
+        <w:pStyle w:val="Prrafodelista"/>
+        <w:numPr>
+          <w:ilvl w:val="0"/>
+          <w:numId w:val="6"/>
+        </w:numPr>
+      </w:pPr>
+      <w:r>
+        <w:rPr>
+          <w:b/>
+        </w:rPr>
+        <w:t>Sistema en capas:</w:t>
+      </w:r>
+      <w:r>
+        <w:t xml:space="preserve"> Los sistemas REST pueden ser construidos en capas, lo que permite una arquitectura escalable y flexible al separar las preocupaciones entre los diferentes componentes del sistema.</w:t>
+      </w:r>
+    </w:p>
+    <w:p>
+      <w:pPr>
+        <w:pStyle w:val="Prrafodelista"/>
+      </w:pPr>
+    </w:p>
+    <w:p>
+      <w:pPr>
+        <w:rPr>
+          <w:rFonts w:asciiTheme="majorHAnsi" w:eastAsiaTheme="majorEastAsia" w:hAnsiTheme="majorHAnsi" w:cstheme="majorBidi"/>
+          <w:b/>
+          <w:bCs/>
+          <w:color w:val="365F91" w:themeColor="accent1" w:themeShade="BF"/>
+          <w:sz w:val="28"/>
+          <w:szCs w:val="28"/>
+        </w:rPr>
+      </w:pPr>
+      <w:r>
+        <w:br w:type="page"/>
+      </w:r>
+    </w:p>
+    <w:p>
+      <w:pPr>
+        <w:pStyle w:val="Ttulo1"/>
+        <w:numPr>
+          <w:ilvl w:val="0"/>
+          <w:numId w:val="1"/>
+        </w:numPr>
+        <w:jc w:val="center"/>
+      </w:pPr>
+      <w:bookmarkStart w:id="6" w:name="_Toc159180345"/>
+      <w:r>
+        <w:lastRenderedPageBreak/>
+        <w:t>Diferencias entre SOAP Y REST</w:t>
+      </w:r>
+      <w:bookmarkEnd w:id="6"/>
+    </w:p>
+    <w:p/>
+    <w:p>
+      <w:pPr>
+        <w:pStyle w:val="Prrafodelista"/>
+        <w:numPr>
+          <w:ilvl w:val="0"/>
+          <w:numId w:val="7"/>
+        </w:numPr>
+      </w:pPr>
+      <w:r>
+        <w:t>SOAP es un protocolo de comunicación basado en XML utilizado para intercambiar información estructurada en la web.</w:t>
+      </w:r>
+    </w:p>
+    <w:p>
+      <w:pPr>
+        <w:pStyle w:val="Prrafodelista"/>
+        <w:numPr>
+          <w:ilvl w:val="0"/>
+          <w:numId w:val="7"/>
+        </w:numPr>
+      </w:pPr>
+      <w:r>
+        <w:t>Diferencias clave entre SOAP y REST:</w:t>
+      </w:r>
+    </w:p>
+    <w:p>
+      <w:pPr>
+        <w:pStyle w:val="Prrafodelista"/>
+        <w:numPr>
+          <w:ilvl w:val="1"/>
+          <w:numId w:val="7"/>
+        </w:numPr>
+        <w:rPr>
+          <w:b/>
+        </w:rPr>
+      </w:pPr>
+      <w:r>
+        <w:rPr>
+          <w:b/>
+        </w:rPr>
+        <w:t>Protocolo de comunicación:</w:t>
+      </w:r>
+    </w:p>
+    <w:p>
+      <w:pPr>
+        <w:pStyle w:val="Prrafodelista"/>
+        <w:numPr>
+          <w:ilvl w:val="2"/>
+          <w:numId w:val="7"/>
+        </w:numPr>
+      </w:pPr>
+      <w:r>
+        <w:t>SOAP: Se adapta a diversos protocolos de transporte como HTTP, SMTP o TCP.</w:t>
+      </w:r>
+    </w:p>
+    <w:p>
+      <w:pPr>
+        <w:pStyle w:val="Prrafodelista"/>
+        <w:numPr>
+          <w:ilvl w:val="2"/>
+          <w:numId w:val="7"/>
+        </w:numPr>
+      </w:pPr>
+      <w:r>
+        <w:t>REST: Se basa principalmente en HTTP, simplificando la implementación y mejorando la interoperabilidad.</w:t>
+      </w:r>
+    </w:p>
+    <w:p>
+      <w:pPr>
+        <w:pStyle w:val="Prrafodelista"/>
+        <w:numPr>
+          <w:ilvl w:val="1"/>
+          <w:numId w:val="7"/>
+        </w:numPr>
+        <w:rPr>
+          <w:b/>
+        </w:rPr>
+      </w:pPr>
+      <w:r>
+        <w:rPr>
+          <w:b/>
+        </w:rPr>
+        <w:t>Formato de mensaje:</w:t>
+      </w:r>
+    </w:p>
+    <w:p>
+      <w:pPr>
+        <w:pStyle w:val="Prrafodelista"/>
+        <w:numPr>
+          <w:ilvl w:val="2"/>
+          <w:numId w:val="7"/>
+        </w:numPr>
+      </w:pPr>
+      <w:r>
+        <w:t>SOAP: Utiliza XML, lo que lo hace más pesado y complejo.</w:t>
+      </w:r>
+    </w:p>
+    <w:p>
+      <w:pPr>
+        <w:pStyle w:val="Prrafodelista"/>
+        <w:numPr>
+          <w:ilvl w:val="2"/>
+          <w:numId w:val="7"/>
+        </w:numPr>
+      </w:pPr>
+      <w:r>
+        <w:t>REST: Utiliza formatos ligeros como JSON o XML, reduciendo la sobrecarga de datos y mejorando el rendimiento.</w:t>
+      </w:r>
+    </w:p>
+    <w:p>
+      <w:pPr>
+        <w:pStyle w:val="Prrafodelista"/>
+        <w:numPr>
+          <w:ilvl w:val="1"/>
+          <w:numId w:val="7"/>
+        </w:numPr>
+        <w:rPr>
+          <w:b/>
+        </w:rPr>
+      </w:pPr>
+      <w:r>
+        <w:rPr>
+          <w:b/>
+        </w:rPr>
+        <w:t>Acciones permitidas:</w:t>
+      </w:r>
+    </w:p>
+    <w:p>
+      <w:pPr>
+        <w:pStyle w:val="Prrafodelista"/>
+        <w:numPr>
+          <w:ilvl w:val="2"/>
+          <w:numId w:val="7"/>
+        </w:numPr>
+      </w:pPr>
+      <w:r>
+        <w:t>SOAP: Define operaciones estándar (CRUD) a través de WSDL.</w:t>
+      </w:r>
+    </w:p>
+    <w:p>
+      <w:pPr>
+        <w:pStyle w:val="Prrafodelista"/>
+        <w:numPr>
+          <w:ilvl w:val="2"/>
+          <w:numId w:val="7"/>
+        </w:numPr>
+      </w:pPr>
+      <w:r>
+        <w:t>REST: Utiliza métodos HTTP estándar (GET, POST, PUT, DELETE), simplificando la interfaz y la implementación.</w:t>
+      </w:r>
+    </w:p>
+    <w:p>
+      <w:pPr>
+        <w:pStyle w:val="Prrafodelista"/>
+        <w:numPr>
+          <w:ilvl w:val="1"/>
+          <w:numId w:val="7"/>
+        </w:numPr>
+        <w:rPr>
+          <w:b/>
+        </w:rPr>
+      </w:pPr>
+      <w:r>
+        <w:rPr>
+          <w:b/>
+        </w:rPr>
+        <w:t>Manejo de errores:</w:t>
+      </w:r>
+    </w:p>
+    <w:p>
+      <w:pPr>
+        <w:pStyle w:val="Prrafodelista"/>
+        <w:numPr>
+          <w:ilvl w:val="2"/>
+          <w:numId w:val="7"/>
+        </w:numPr>
+      </w:pPr>
+      <w:r>
+        <w:t>SOAP: Maneja errores mediante códigos de estado y mensajes definidos en el estándar.</w:t>
+      </w:r>
+    </w:p>
+    <w:p>
+      <w:pPr>
+        <w:pStyle w:val="Prrafodelista"/>
+        <w:numPr>
+          <w:ilvl w:val="2"/>
+          <w:numId w:val="7"/>
+        </w:numPr>
+      </w:pPr>
+      <w:r>
+        <w:t>REST: Utiliza códigos de estado HTTP, simplificando el manejo de errores.</w:t>
+      </w:r>
+    </w:p>
+    <w:p>
+      <w:pPr>
+        <w:pStyle w:val="Ttulo1"/>
+        <w:numPr>
+          <w:ilvl w:val="0"/>
+          <w:numId w:val="1"/>
+        </w:numPr>
+        <w:jc w:val="center"/>
+      </w:pPr>
+      <w:bookmarkStart w:id="7" w:name="_Toc159180346"/>
+      <w:r>
+        <w:t xml:space="preserve">Servicio Web </w:t>
+      </w:r>
+      <w:proofErr w:type="spellStart"/>
+      <w:r>
+        <w:t>Rest</w:t>
+      </w:r>
+      <w:proofErr w:type="spellEnd"/>
+      <w:r>
+        <w:t xml:space="preserve"> en JAVA</w:t>
+      </w:r>
+      <w:bookmarkEnd w:id="7"/>
+    </w:p>
+    <w:p/>
+    <w:p>
+      <w:r>
+        <w:t xml:space="preserve">(Aquí </w:t>
+      </w:r>
+      <w:proofErr w:type="spellStart"/>
+      <w:r>
+        <w:t>iria</w:t>
+      </w:r>
+      <w:proofErr w:type="spellEnd"/>
+      <w:r>
+        <w:t xml:space="preserve"> un ejemplo práctico de implementación de un servicio web </w:t>
+      </w:r>
+      <w:proofErr w:type="spellStart"/>
+      <w:r>
+        <w:t>rest</w:t>
+      </w:r>
+      <w:proofErr w:type="spellEnd"/>
+      <w:r>
+        <w:t xml:space="preserve"> en java y a posteriori un ejercicio para realizar en clase)</w:t>
+      </w:r>
+    </w:p>
+    <w:p>
+      <w:pPr>
+        <w:pStyle w:val="Prrafodelista"/>
+      </w:pPr>
+    </w:p>
+    <w:p>
+      <w:pPr>
+        <w:pStyle w:val="Ttulo1"/>
+        <w:numPr>
+          <w:ilvl w:val="0"/>
+          <w:numId w:val="1"/>
+        </w:numPr>
+        <w:jc w:val="center"/>
+      </w:pPr>
+      <w:bookmarkStart w:id="8" w:name="_Toc159180347"/>
+      <w:r>
+        <w:t>Despli</w:t>
+      </w:r>
+      <w:r>
+        <w:t>egue de aplicaciones</w:t>
+      </w:r>
+      <w:bookmarkEnd w:id="8"/>
+    </w:p>
+    <w:p/>
+    <w:p>
+      <w:pPr>
+        <w:pStyle w:val="Prrafodelista"/>
+        <w:numPr>
+          <w:ilvl w:val="0"/>
+          <w:numId w:val="8"/>
+        </w:numPr>
+      </w:pPr>
+      <w:r>
+        <w:t>Los despliegues de aplicaciones se refieren al proceso de implementar y ejecutar una aplicación en un entorno operativo específico, como un servidor web o un servidor de aplicaciones, para que esté disponible para su uso.</w:t>
+      </w:r>
+    </w:p>
+    <w:p>
+      <w:pPr>
+        <w:pStyle w:val="Prrafodelista"/>
+        <w:numPr>
+          <w:ilvl w:val="0"/>
+          <w:numId w:val="8"/>
+        </w:numPr>
+      </w:pPr>
+      <w:r>
+        <w:t>Implica configuración de recursos, dependencias y entorno de ejecución.</w:t>
+      </w:r>
+    </w:p>
+    <w:p>
+      <w:pPr>
+        <w:pStyle w:val="Prrafodelista"/>
+        <w:numPr>
+          <w:ilvl w:val="0"/>
+          <w:numId w:val="8"/>
+        </w:numPr>
+      </w:pPr>
+      <w:r>
+        <w:t>Crucial para llevar la aplicación desde el desarrollo hasta la producción.</w:t>
+      </w:r>
+    </w:p>
+    <w:p>
+      <w:pPr>
+        <w:pStyle w:val="Prrafodelista"/>
+        <w:numPr>
+          <w:ilvl w:val="0"/>
+          <w:numId w:val="8"/>
+        </w:numPr>
+      </w:pPr>
+      <w:r>
+        <w:t>Parte esencial del ciclo de vida del desarrollo de software.</w:t>
+      </w:r>
+    </w:p>
+    <w:p>
+      <w:pPr>
+        <w:pStyle w:val="Prrafodelista"/>
+      </w:pPr>
+    </w:p>
+    <w:p>
+      <w:pPr>
+        <w:rPr>
+          <w:rFonts w:asciiTheme="majorHAnsi" w:eastAsiaTheme="majorEastAsia" w:hAnsiTheme="majorHAnsi" w:cstheme="majorBidi"/>
+          <w:b/>
+          <w:bCs/>
+          <w:color w:val="365F91" w:themeColor="accent1" w:themeShade="BF"/>
+          <w:sz w:val="28"/>
+          <w:szCs w:val="28"/>
+        </w:rPr>
+      </w:pPr>
+      <w:r>
+        <w:br w:type="page"/>
+      </w:r>
+    </w:p>
+    <w:p>
+      <w:pPr>
+        <w:pStyle w:val="Ttulo1"/>
+        <w:jc w:val="center"/>
+      </w:pPr>
+      <w:bookmarkStart w:id="9" w:name="_Toc159180348"/>
+      <w:r>
+        <w:lastRenderedPageBreak/>
+        <w:t>PREGUNTAS KAHOOT</w:t>
+      </w:r>
+      <w:bookmarkEnd w:id="9"/>
+    </w:p>
+    <w:p/>
+    <w:p>
+      <w:pPr>
+        <w:rPr>
+          <w:b/>
+        </w:rPr>
+      </w:pPr>
+      <w:r>
+        <w:rPr>
+          <w:b/>
+        </w:rPr>
+        <w:t>¿Qué es SOAP?</w:t>
+      </w:r>
+    </w:p>
+    <w:p>
+      <w:pPr>
+        <w:rPr>
+          <w:color w:val="00B050"/>
+        </w:rPr>
+      </w:pPr>
+      <w:r>
+        <w:rPr>
+          <w:color w:val="00B050"/>
+        </w:rPr>
+        <w:t>a) Un protocolo de comunicación basado en XML.</w:t>
+      </w:r>
+    </w:p>
+    <w:p>
+      <w:r>
+        <w:t>b) Un estilo arquitectónico para sistemas distribuidos.</w:t>
+      </w:r>
+    </w:p>
+    <w:p>
+      <w:r>
+        <w:t>c) Un formato de mensaje ligero como JSON.</w:t>
+      </w:r>
+    </w:p>
+    <w:p>
+      <w:r>
+        <w:t>d) Un método HTTP utilizado en servicios web REST.</w:t>
+      </w:r>
+    </w:p>
+    <w:p/>
+    <w:p>
+      <w:pPr>
+        <w:rPr>
+          <w:b/>
+        </w:rPr>
+      </w:pPr>
+      <w:r>
+        <w:rPr>
+          <w:b/>
+        </w:rPr>
+        <w:t>¿Qué es REST?</w:t>
+      </w:r>
+    </w:p>
+    <w:p>
+      <w:r>
+        <w:t>a) Un protocolo de comunicación basado en XML.</w:t>
+      </w:r>
+    </w:p>
+    <w:p>
+      <w:pPr>
+        <w:rPr>
+          <w:color w:val="00B050"/>
+        </w:rPr>
+      </w:pPr>
+      <w:r>
+        <w:rPr>
+          <w:color w:val="00B050"/>
+        </w:rPr>
+        <w:t>b) Un estilo arquitectónico para sistemas distribuidos.</w:t>
+      </w:r>
+    </w:p>
+    <w:p>
+      <w:r>
+        <w:t>c) Un formato de mensaje ligero como JSON.</w:t>
+      </w:r>
+    </w:p>
+    <w:p>
+      <w:r>
+        <w:t>d) Un método HTTP utilizado en servicios web SOAP.</w:t>
+      </w:r>
+    </w:p>
+    <w:p/>
+    <w:p>
+      <w:pPr>
+        <w:rPr>
+          <w:b/>
+        </w:rPr>
+      </w:pPr>
+      <w:r>
+        <w:rPr>
+          <w:b/>
+        </w:rPr>
+        <w:t>¿Cuál es una diferencia clave entre SOAP y REST en cuanto al formato de mensaje?</w:t>
+      </w:r>
+    </w:p>
+    <w:p>
+      <w:pPr>
+        <w:rPr>
+          <w:color w:val="00B050"/>
+        </w:rPr>
+      </w:pPr>
+      <w:r>
+        <w:rPr>
+          <w:color w:val="00B050"/>
+        </w:rPr>
+        <w:t>a) SOAP utiliza XML, mientras que REST utiliza JSON.</w:t>
+      </w:r>
+    </w:p>
+    <w:p>
+      <w:r>
+        <w:t>b) SOAP utiliza JSON, mientras que REST utiliza XML.</w:t>
+      </w:r>
+    </w:p>
+    <w:p>
+      <w:r>
+        <w:t>c) Ambos utilizan exclusivamente XML.</w:t>
+      </w:r>
+    </w:p>
+    <w:p>
+      <w:r>
+        <w:t>d) Ambos utilizan exclusivamente JSON.</w:t>
+      </w:r>
+    </w:p>
+    <w:p>
+      <w:pPr>
+        <w:rPr>
+          <w:b/>
+        </w:rPr>
+      </w:pPr>
+    </w:p>
+    <w:p>
+      <w:pPr>
+        <w:rPr>
+          <w:b/>
+        </w:rPr>
+      </w:pPr>
+      <w:r>
+        <w:rPr>
+          <w:b/>
+        </w:rPr>
+        <w:t>¿Cuál de los siguientes es un principio fundamental de REST?</w:t>
+      </w:r>
+    </w:p>
+    <w:p>
+      <w:r>
+        <w:t>a) Definición de operaciones estándar a través de WSDL.</w:t>
+      </w:r>
+    </w:p>
+    <w:p>
+      <w:pPr>
+        <w:rPr>
+          <w:color w:val="00B050"/>
+        </w:rPr>
+      </w:pPr>
+      <w:r>
+        <w:rPr>
+          <w:color w:val="00B050"/>
+        </w:rPr>
+        <w:t>b) Utilización de métodos HTTP estándar como GET, POST, PUT y DELETE.</w:t>
+      </w:r>
+    </w:p>
+    <w:p>
+      <w:r>
+        <w:t>c) Basado en un protocolo de transporte extensible como HTTP, SMTP o TCP.</w:t>
+      </w:r>
+    </w:p>
+    <w:p>
+      <w:r>
+        <w:t>d) Utilización de un protocolo de comunicación específico como SOAP.</w:t>
+      </w:r>
+    </w:p>
+    <w:p/>
+    <w:p>
+      <w:pPr>
+        <w:rPr>
+          <w:b/>
+        </w:rPr>
+      </w:pPr>
+      <w:r>
+        <w:rPr>
+          <w:b/>
+        </w:rPr>
+        <w:br w:type="page"/>
+      </w:r>
+    </w:p>
+    <w:p>
+      <w:pPr>
+        <w:rPr>
+          <w:b/>
+        </w:rPr>
+      </w:pPr>
+      <w:r>
+        <w:rPr>
+          <w:b/>
+        </w:rPr>
+        <w:lastRenderedPageBreak/>
+        <w:t>¿Cuál de las siguientes es una característica de SOAP pero no de REST?</w:t>
+      </w:r>
+    </w:p>
+    <w:p>
+      <w:r>
+        <w:t>a) Utilización de métodos HTTP estándar.</w:t>
+      </w:r>
+    </w:p>
+    <w:p>
+      <w:pPr>
+        <w:rPr>
+          <w:color w:val="00B050"/>
+        </w:rPr>
+      </w:pPr>
+      <w:r>
+        <w:rPr>
+          <w:color w:val="00B050"/>
+        </w:rPr>
+        <w:t>b) Uso de XML como formato de mensaje.</w:t>
+      </w:r>
+    </w:p>
+    <w:p>
+      <w:r>
+        <w:t>c) Basado en un protocolo de transporte extensible.</w:t>
+      </w:r>
+    </w:p>
+    <w:p>
+      <w:r>
+        <w:t>d) Utilización de formatos ligeros como JSON.</w:t>
+      </w:r>
+    </w:p>
+    <w:p/>
+    <w:p>
+      <w:pPr>
+        <w:rPr>
+          <w:b/>
+        </w:rPr>
+      </w:pPr>
+      <w:r>
+        <w:rPr>
+          <w:b/>
+        </w:rPr>
+        <w:t>¿Qué tipo de formato de mensaje es más ligero y menos complejo en comparación con XML?</w:t>
+      </w:r>
+    </w:p>
+    <w:p>
+      <w:pPr>
+        <w:rPr>
+          <w:color w:val="00B050"/>
+        </w:rPr>
+      </w:pPr>
+      <w:r>
+        <w:rPr>
+          <w:color w:val="00B050"/>
+        </w:rPr>
+        <w:t>a) JSON</w:t>
+      </w:r>
+    </w:p>
+    <w:p>
+      <w:r>
+        <w:t>b) XML</w:t>
+      </w:r>
+    </w:p>
+    <w:p>
+      <w:r>
+        <w:t>c) SOAP</w:t>
+      </w:r>
+    </w:p>
+    <w:p>
+      <w:r>
+        <w:t>d) HTTP</w:t>
+      </w:r>
+    </w:p>
+    <w:p/>
+    <w:p>
+      <w:pPr>
+        <w:rPr>
+          <w:b/>
+        </w:rPr>
+      </w:pPr>
+      <w:r>
+        <w:rPr>
+          <w:b/>
+        </w:rPr>
+        <w:t>¿Cuál de las siguientes afirmaciones es verdadera sobre el manejo de errores en SOAP y REST?</w:t>
+      </w:r>
+    </w:p>
+    <w:p>
+      <w:r>
+        <w:t>a) SOAP utiliza códigos de estado HTTP para manejar errores.</w:t>
+      </w:r>
+    </w:p>
+    <w:p>
+      <w:r>
+        <w:t>b) REST tiene un mecanismo integrado para manejar errores a través de códigos de estado y mensajes definidos en el estándar.</w:t>
+      </w:r>
+    </w:p>
+    <w:p>
+      <w:pPr>
+        <w:rPr>
+          <w:color w:val="00B050"/>
+        </w:rPr>
+      </w:pPr>
+      <w:r>
+        <w:rPr>
+          <w:color w:val="00B050"/>
+        </w:rPr>
+        <w:t>c) REST utiliza códigos de estado HTTP para manejar errores.</w:t>
+      </w:r>
+    </w:p>
+    <w:p>
+      <w:r>
+        <w:t>d) SOAP no tiene un mecanismo específico para manejar errores.</w:t>
+      </w:r>
+    </w:p>
+    <w:p/>
+    <w:p>
+      <w:r>
+        <w:t>¿Qué se entiende po</w:t>
+      </w:r>
+      <w:r>
+        <w:t>r "despliegue de aplicaciones"?</w:t>
+      </w:r>
+    </w:p>
+    <w:p>
+      <w:r>
+        <w:t>a) El proceso de desarro</w:t>
+      </w:r>
+      <w:r>
+        <w:t>llar una aplicación desde cero.</w:t>
+      </w:r>
+    </w:p>
+    <w:p>
+      <w:pPr>
+        <w:rPr>
+          <w:color w:val="00B050"/>
+        </w:rPr>
+      </w:pPr>
+      <w:r>
+        <w:rPr>
+          <w:color w:val="00B050"/>
+        </w:rPr>
+        <w:t>b) La implementación y ejecución de una aplic</w:t>
+      </w:r>
+      <w:r>
+        <w:rPr>
+          <w:color w:val="00B050"/>
+        </w:rPr>
+        <w:t>ación en un entorno específico.</w:t>
+      </w:r>
+    </w:p>
+    <w:p>
+      <w:r>
+        <w:t>c) La fase de prueba de una apli</w:t>
+      </w:r>
+      <w:r>
+        <w:t>cación antes de su lanzamiento.</w:t>
+      </w:r>
+    </w:p>
+    <w:p>
+      <w:r>
+        <w:t>d) El proceso de desinstalación de un</w:t>
+      </w:r>
+      <w:r>
+        <w:t>a aplicación en un dispositivo.</w:t>
+      </w:r>
+    </w:p>
+    <w:p>
+      <w:r>
+        <w:br w:type="page"/>
+      </w:r>
+    </w:p>
+    <w:p/>
+    <w:p>
+      <w:r>
+        <w:t>¿Por qué son importantes los despliegues de aplicacione</w:t>
+      </w:r>
+      <w:r>
+        <w:t>s en el desarrollo de software?</w:t>
+      </w:r>
+    </w:p>
+    <w:p>
+      <w:r>
+        <w:t>a) Porque permiten la creación de aplicaciones móviles.</w:t>
+      </w:r>
+    </w:p>
+    <w:p>
+      <w:r>
+        <w:t>b) Porque garantizan que la aplicación esté lista para ser descargada de</w:t>
+      </w:r>
+      <w:r>
+        <w:t>sde una tienda de aplicaciones.</w:t>
+      </w:r>
+    </w:p>
+    <w:p>
+      <w:pPr>
+        <w:rPr>
+          <w:color w:val="00B050"/>
+        </w:rPr>
+      </w:pPr>
+      <w:r>
+        <w:rPr>
+          <w:color w:val="00B050"/>
+        </w:rPr>
+        <w:t>c) Porque llevan la aplicación desde el desarrollo hasta el entorno de producción, donde los usuarios</w:t>
+      </w:r>
+      <w:r>
+        <w:rPr>
+          <w:color w:val="00B050"/>
+        </w:rPr>
+        <w:t xml:space="preserve"> finales pueden acceder a ella.</w:t>
+      </w:r>
+    </w:p>
+    <w:p>
+      <w:r>
+        <w:t>d) Porque permiten la integración de nuevas características en una aplicación existente.</w:t>
+      </w:r>
     </w:p>
     <w:p/>
     <w:sectPr>
@@ -772,9 +2327,9 @@
   </w:abstractNum>
   <w:abstractNum w:abstractNumId="1">
     <w:nsid w:val="05331D37"/>
-    <w:multiLevelType w:val="hybridMultilevel"/>
-    <w:tmpl w:val="4A342F54"/>
-    <w:lvl w:ilvl="0" w:tplc="0C0A000F">
+    <w:multiLevelType w:val="multilevel"/>
+    <w:tmpl w:val="AF98D1B6"/>
+    <w:lvl w:ilvl="0">
       <w:start w:val="1"/>
       <w:numFmt w:val="decimal"/>
       <w:lvlText w:val="%1."/>
@@ -786,80 +2341,338 @@
         <w:rFonts w:hint="default"/>
       </w:rPr>
     </w:lvl>
-    <w:lvl w:ilvl="1" w:tplc="0C0A0019" w:tentative="1">
-      <w:start w:val="1"/>
-      <w:numFmt w:val="lowerLetter"/>
-      <w:lvlText w:val="%2."/>
-      <w:lvlJc w:val="left"/>
-      <w:pPr>
-        <w:ind w:left="1440" w:hanging="360"/>
-      </w:pPr>
-    </w:lvl>
-    <w:lvl w:ilvl="2" w:tplc="0C0A001B" w:tentative="1">
-      <w:start w:val="1"/>
-      <w:numFmt w:val="lowerRoman"/>
-      <w:lvlText w:val="%3."/>
-      <w:lvlJc w:val="right"/>
-      <w:pPr>
-        <w:ind w:left="2160" w:hanging="180"/>
-      </w:pPr>
-    </w:lvl>
-    <w:lvl w:ilvl="3" w:tplc="0C0A000F" w:tentative="1">
+    <w:lvl w:ilvl="1">
       <w:start w:val="1"/>
       <w:numFmt w:val="decimal"/>
-      <w:lvlText w:val="%4."/>
-      <w:lvlJc w:val="left"/>
-      <w:pPr>
-        <w:ind w:left="2880" w:hanging="360"/>
-      </w:pPr>
-    </w:lvl>
-    <w:lvl w:ilvl="4" w:tplc="0C0A0019" w:tentative="1">
-      <w:start w:val="1"/>
-      <w:numFmt w:val="lowerLetter"/>
-      <w:lvlText w:val="%5."/>
-      <w:lvlJc w:val="left"/>
-      <w:pPr>
-        <w:ind w:left="3600" w:hanging="360"/>
-      </w:pPr>
-    </w:lvl>
-    <w:lvl w:ilvl="5" w:tplc="0C0A001B" w:tentative="1">
-      <w:start w:val="1"/>
-      <w:numFmt w:val="lowerRoman"/>
-      <w:lvlText w:val="%6."/>
-      <w:lvlJc w:val="right"/>
-      <w:pPr>
-        <w:ind w:left="4320" w:hanging="180"/>
-      </w:pPr>
-    </w:lvl>
-    <w:lvl w:ilvl="6" w:tplc="0C0A000F" w:tentative="1">
+      <w:isLgl/>
+      <w:lvlText w:val="%1.%2"/>
+      <w:lvlJc w:val="left"/>
+      <w:pPr>
+        <w:ind w:left="825" w:hanging="465"/>
+      </w:pPr>
+      <w:rPr>
+        <w:rFonts w:hint="default"/>
+      </w:rPr>
+    </w:lvl>
+    <w:lvl w:ilvl="2">
       <w:start w:val="1"/>
       <w:numFmt w:val="decimal"/>
-      <w:lvlText w:val="%7."/>
-      <w:lvlJc w:val="left"/>
-      <w:pPr>
-        <w:ind w:left="5040" w:hanging="360"/>
-      </w:pPr>
-    </w:lvl>
-    <w:lvl w:ilvl="7" w:tplc="0C0A0019" w:tentative="1">
-      <w:start w:val="1"/>
-      <w:numFmt w:val="lowerLetter"/>
-      <w:lvlText w:val="%8."/>
-      <w:lvlJc w:val="left"/>
-      <w:pPr>
-        <w:ind w:left="5760" w:hanging="360"/>
-      </w:pPr>
-    </w:lvl>
-    <w:lvl w:ilvl="8" w:tplc="0C0A001B" w:tentative="1">
-      <w:start w:val="1"/>
-      <w:numFmt w:val="lowerRoman"/>
-      <w:lvlText w:val="%9."/>
-      <w:lvlJc w:val="right"/>
-      <w:pPr>
-        <w:ind w:left="6480" w:hanging="180"/>
-      </w:pPr>
+      <w:isLgl/>
+      <w:lvlText w:val="%1.%2.%3"/>
+      <w:lvlJc w:val="left"/>
+      <w:pPr>
+        <w:ind w:left="1080" w:hanging="720"/>
+      </w:pPr>
+      <w:rPr>
+        <w:rFonts w:hint="default"/>
+      </w:rPr>
+    </w:lvl>
+    <w:lvl w:ilvl="3">
+      <w:start w:val="1"/>
+      <w:numFmt w:val="decimal"/>
+      <w:isLgl/>
+      <w:lvlText w:val="%1.%2.%3.%4"/>
+      <w:lvlJc w:val="left"/>
+      <w:pPr>
+        <w:ind w:left="1080" w:hanging="720"/>
+      </w:pPr>
+      <w:rPr>
+        <w:rFonts w:hint="default"/>
+      </w:rPr>
+    </w:lvl>
+    <w:lvl w:ilvl="4">
+      <w:start w:val="1"/>
+      <w:numFmt w:val="decimal"/>
+      <w:isLgl/>
+      <w:lvlText w:val="%1.%2.%3.%4.%5"/>
+      <w:lvlJc w:val="left"/>
+      <w:pPr>
+        <w:ind w:left="1440" w:hanging="1080"/>
+      </w:pPr>
+      <w:rPr>
+        <w:rFonts w:hint="default"/>
+      </w:rPr>
+    </w:lvl>
+    <w:lvl w:ilvl="5">
+      <w:start w:val="1"/>
+      <w:numFmt w:val="decimal"/>
+      <w:isLgl/>
+      <w:lvlText w:val="%1.%2.%3.%4.%5.%6"/>
+      <w:lvlJc w:val="left"/>
+      <w:pPr>
+        <w:ind w:left="1440" w:hanging="1080"/>
+      </w:pPr>
+      <w:rPr>
+        <w:rFonts w:hint="default"/>
+      </w:rPr>
+    </w:lvl>
+    <w:lvl w:ilvl="6">
+      <w:start w:val="1"/>
+      <w:numFmt w:val="decimal"/>
+      <w:isLgl/>
+      <w:lvlText w:val="%1.%2.%3.%4.%5.%6.%7"/>
+      <w:lvlJc w:val="left"/>
+      <w:pPr>
+        <w:ind w:left="1800" w:hanging="1440"/>
+      </w:pPr>
+      <w:rPr>
+        <w:rFonts w:hint="default"/>
+      </w:rPr>
+    </w:lvl>
+    <w:lvl w:ilvl="7">
+      <w:start w:val="1"/>
+      <w:numFmt w:val="decimal"/>
+      <w:isLgl/>
+      <w:lvlText w:val="%1.%2.%3.%4.%5.%6.%7.%8"/>
+      <w:lvlJc w:val="left"/>
+      <w:pPr>
+        <w:ind w:left="1800" w:hanging="1440"/>
+      </w:pPr>
+      <w:rPr>
+        <w:rFonts w:hint="default"/>
+      </w:rPr>
+    </w:lvl>
+    <w:lvl w:ilvl="8">
+      <w:start w:val="1"/>
+      <w:numFmt w:val="decimal"/>
+      <w:isLgl/>
+      <w:lvlText w:val="%1.%2.%3.%4.%5.%6.%7.%8.%9"/>
+      <w:lvlJc w:val="left"/>
+      <w:pPr>
+        <w:ind w:left="1800" w:hanging="1440"/>
+      </w:pPr>
+      <w:rPr>
+        <w:rFonts w:hint="default"/>
+      </w:rPr>
     </w:lvl>
   </w:abstractNum>
   <w:abstractNum w:abstractNumId="2">
+    <w:nsid w:val="0CE019B6"/>
+    <w:multiLevelType w:val="hybridMultilevel"/>
+    <w:tmpl w:val="2C506A2E"/>
+    <w:lvl w:ilvl="0" w:tplc="0C0A0001">
+      <w:start w:val="1"/>
+      <w:numFmt w:val="bullet"/>
+      <w:lvlText w:val=""/>
+      <w:lvlJc w:val="left"/>
+      <w:pPr>
+        <w:ind w:left="720" w:hanging="360"/>
+      </w:pPr>
+      <w:rPr>
+        <w:rFonts w:ascii="Symbol" w:hAnsi="Symbol" w:hint="default"/>
+      </w:rPr>
+    </w:lvl>
+    <w:lvl w:ilvl="1" w:tplc="0C0A0003" w:tentative="1">
+      <w:start w:val="1"/>
+      <w:numFmt w:val="bullet"/>
+      <w:lvlText w:val="o"/>
+      <w:lvlJc w:val="left"/>
+      <w:pPr>
+        <w:ind w:left="1440" w:hanging="360"/>
+      </w:pPr>
+      <w:rPr>
+        <w:rFonts w:ascii="Courier New" w:hAnsi="Courier New" w:cs="Courier New" w:hint="default"/>
+      </w:rPr>
+    </w:lvl>
+    <w:lvl w:ilvl="2" w:tplc="0C0A0005" w:tentative="1">
+      <w:start w:val="1"/>
+      <w:numFmt w:val="bullet"/>
+      <w:lvlText w:val=""/>
+      <w:lvlJc w:val="left"/>
+      <w:pPr>
+        <w:ind w:left="2160" w:hanging="360"/>
+      </w:pPr>
+      <w:rPr>
+        <w:rFonts w:ascii="Wingdings" w:hAnsi="Wingdings" w:hint="default"/>
+      </w:rPr>
+    </w:lvl>
+    <w:lvl w:ilvl="3" w:tplc="0C0A0001" w:tentative="1">
+      <w:start w:val="1"/>
+      <w:numFmt w:val="bullet"/>
+      <w:lvlText w:val=""/>
+      <w:lvlJc w:val="left"/>
+      <w:pPr>
+        <w:ind w:left="2880" w:hanging="360"/>
+      </w:pPr>
+      <w:rPr>
+        <w:rFonts w:ascii="Symbol" w:hAnsi="Symbol" w:hint="default"/>
+      </w:rPr>
+    </w:lvl>
+    <w:lvl w:ilvl="4" w:tplc="0C0A0003" w:tentative="1">
+      <w:start w:val="1"/>
+      <w:numFmt w:val="bullet"/>
+      <w:lvlText w:val="o"/>
+      <w:lvlJc w:val="left"/>
+      <w:pPr>
+        <w:ind w:left="3600" w:hanging="360"/>
+      </w:pPr>
+      <w:rPr>
+        <w:rFonts w:ascii="Courier New" w:hAnsi="Courier New" w:cs="Courier New" w:hint="default"/>
+      </w:rPr>
+    </w:lvl>
+    <w:lvl w:ilvl="5" w:tplc="0C0A0005" w:tentative="1">
+      <w:start w:val="1"/>
+      <w:numFmt w:val="bullet"/>
+      <w:lvlText w:val=""/>
+      <w:lvlJc w:val="left"/>
+      <w:pPr>
+        <w:ind w:left="4320" w:hanging="360"/>
+      </w:pPr>
+      <w:rPr>
+        <w:rFonts w:ascii="Wingdings" w:hAnsi="Wingdings" w:hint="default"/>
+      </w:rPr>
+    </w:lvl>
+    <w:lvl w:ilvl="6" w:tplc="0C0A0001" w:tentative="1">
+      <w:start w:val="1"/>
+      <w:numFmt w:val="bullet"/>
+      <w:lvlText w:val=""/>
+      <w:lvlJc w:val="left"/>
+      <w:pPr>
+        <w:ind w:left="5040" w:hanging="360"/>
+      </w:pPr>
+      <w:rPr>
+        <w:rFonts w:ascii="Symbol" w:hAnsi="Symbol" w:hint="default"/>
+      </w:rPr>
+    </w:lvl>
+    <w:lvl w:ilvl="7" w:tplc="0C0A0003" w:tentative="1">
+      <w:start w:val="1"/>
+      <w:numFmt w:val="bullet"/>
+      <w:lvlText w:val="o"/>
+      <w:lvlJc w:val="left"/>
+      <w:pPr>
+        <w:ind w:left="5760" w:hanging="360"/>
+      </w:pPr>
+      <w:rPr>
+        <w:rFonts w:ascii="Courier New" w:hAnsi="Courier New" w:cs="Courier New" w:hint="default"/>
+      </w:rPr>
+    </w:lvl>
+    <w:lvl w:ilvl="8" w:tplc="0C0A0005" w:tentative="1">
+      <w:start w:val="1"/>
+      <w:numFmt w:val="bullet"/>
+      <w:lvlText w:val=""/>
+      <w:lvlJc w:val="left"/>
+      <w:pPr>
+        <w:ind w:left="6480" w:hanging="360"/>
+      </w:pPr>
+      <w:rPr>
+        <w:rFonts w:ascii="Wingdings" w:hAnsi="Wingdings" w:hint="default"/>
+      </w:rPr>
+    </w:lvl>
+  </w:abstractNum>
+  <w:abstractNum w:abstractNumId="3">
+    <w:nsid w:val="29432BBF"/>
+    <w:multiLevelType w:val="hybridMultilevel"/>
+    <w:tmpl w:val="88E41E6E"/>
+    <w:lvl w:ilvl="0" w:tplc="0C0A0001">
+      <w:start w:val="1"/>
+      <w:numFmt w:val="bullet"/>
+      <w:lvlText w:val=""/>
+      <w:lvlJc w:val="left"/>
+      <w:pPr>
+        <w:ind w:left="360" w:hanging="360"/>
+      </w:pPr>
+      <w:rPr>
+        <w:rFonts w:ascii="Symbol" w:hAnsi="Symbol" w:hint="default"/>
+      </w:rPr>
+    </w:lvl>
+    <w:lvl w:ilvl="1" w:tplc="0C0A0003" w:tentative="1">
+      <w:start w:val="1"/>
+      <w:numFmt w:val="bullet"/>
+      <w:lvlText w:val="o"/>
+      <w:lvlJc w:val="left"/>
+      <w:pPr>
+        <w:ind w:left="1080" w:hanging="360"/>
+      </w:pPr>
+      <w:rPr>
+        <w:rFonts w:ascii="Courier New" w:hAnsi="Courier New" w:cs="Courier New" w:hint="default"/>
+      </w:rPr>
+    </w:lvl>
+    <w:lvl w:ilvl="2" w:tplc="0C0A0005" w:tentative="1">
+      <w:start w:val="1"/>
+      <w:numFmt w:val="bullet"/>
+      <w:lvlText w:val=""/>
+      <w:lvlJc w:val="left"/>
+      <w:pPr>
+        <w:ind w:left="1800" w:hanging="360"/>
+      </w:pPr>
+      <w:rPr>
+        <w:rFonts w:ascii="Wingdings" w:hAnsi="Wingdings" w:hint="default"/>
+      </w:rPr>
+    </w:lvl>
+    <w:lvl w:ilvl="3" w:tplc="0C0A0001" w:tentative="1">
+      <w:start w:val="1"/>
+      <w:numFmt w:val="bullet"/>
+      <w:lvlText w:val=""/>
+      <w:lvlJc w:val="left"/>
+      <w:pPr>
+        <w:ind w:left="2520" w:hanging="360"/>
+      </w:pPr>
+      <w:rPr>
+        <w:rFonts w:ascii="Symbol" w:hAnsi="Symbol" w:hint="default"/>
+      </w:rPr>
+    </w:lvl>
+    <w:lvl w:ilvl="4" w:tplc="0C0A0003" w:tentative="1">
+      <w:start w:val="1"/>
+      <w:numFmt w:val="bullet"/>
+      <w:lvlText w:val="o"/>
+      <w:lvlJc w:val="left"/>
+      <w:pPr>
+        <w:ind w:left="3240" w:hanging="360"/>
+      </w:pPr>
+      <w:rPr>
+        <w:rFonts w:ascii="Courier New" w:hAnsi="Courier New" w:cs="Courier New" w:hint="default"/>
+      </w:rPr>
+    </w:lvl>
+    <w:lvl w:ilvl="5" w:tplc="0C0A0005" w:tentative="1">
+      <w:start w:val="1"/>
+      <w:numFmt w:val="bullet"/>
+      <w:lvlText w:val=""/>
+      <w:lvlJc w:val="left"/>
+      <w:pPr>
+        <w:ind w:left="3960" w:hanging="360"/>
+      </w:pPr>
+      <w:rPr>
+        <w:rFonts w:ascii="Wingdings" w:hAnsi="Wingdings" w:hint="default"/>
+      </w:rPr>
+    </w:lvl>
+    <w:lvl w:ilvl="6" w:tplc="0C0A0001" w:tentative="1">
+      <w:start w:val="1"/>
+      <w:numFmt w:val="bullet"/>
+      <w:lvlText w:val=""/>
+      <w:lvlJc w:val="left"/>
+      <w:pPr>
+        <w:ind w:left="4680" w:hanging="360"/>
+      </w:pPr>
+      <w:rPr>
+        <w:rFonts w:ascii="Symbol" w:hAnsi="Symbol" w:hint="default"/>
+      </w:rPr>
+    </w:lvl>
+    <w:lvl w:ilvl="7" w:tplc="0C0A0003" w:tentative="1">
+      <w:start w:val="1"/>
+      <w:numFmt w:val="bullet"/>
+      <w:lvlText w:val="o"/>
+      <w:lvlJc w:val="left"/>
+      <w:pPr>
+        <w:ind w:left="5400" w:hanging="360"/>
+      </w:pPr>
+      <w:rPr>
+        <w:rFonts w:ascii="Courier New" w:hAnsi="Courier New" w:cs="Courier New" w:hint="default"/>
+      </w:rPr>
+    </w:lvl>
+    <w:lvl w:ilvl="8" w:tplc="0C0A0005" w:tentative="1">
+      <w:start w:val="1"/>
+      <w:numFmt w:val="bullet"/>
+      <w:lvlText w:val=""/>
+      <w:lvlJc w:val="left"/>
+      <w:pPr>
+        <w:ind w:left="6120" w:hanging="360"/>
+      </w:pPr>
+      <w:rPr>
+        <w:rFonts w:ascii="Wingdings" w:hAnsi="Wingdings" w:hint="default"/>
+      </w:rPr>
+    </w:lvl>
+  </w:abstractNum>
+  <w:abstractNum w:abstractNumId="4">
     <w:nsid w:val="33B312CD"/>
     <w:multiLevelType w:val="hybridMultilevel"/>
     <w:tmpl w:val="F8A6A1C2"/>
@@ -972,7 +2785,120 @@
       </w:rPr>
     </w:lvl>
   </w:abstractNum>
-  <w:abstractNum w:abstractNumId="3">
+  <w:abstractNum w:abstractNumId="5">
+    <w:nsid w:val="3CB65FA8"/>
+    <w:multiLevelType w:val="hybridMultilevel"/>
+    <w:tmpl w:val="F34EBF6E"/>
+    <w:lvl w:ilvl="0" w:tplc="0C0A0001">
+      <w:start w:val="1"/>
+      <w:numFmt w:val="bullet"/>
+      <w:lvlText w:val=""/>
+      <w:lvlJc w:val="left"/>
+      <w:pPr>
+        <w:ind w:left="720" w:hanging="360"/>
+      </w:pPr>
+      <w:rPr>
+        <w:rFonts w:ascii="Symbol" w:hAnsi="Symbol" w:hint="default"/>
+      </w:rPr>
+    </w:lvl>
+    <w:lvl w:ilvl="1" w:tplc="0C0A0003" w:tentative="1">
+      <w:start w:val="1"/>
+      <w:numFmt w:val="bullet"/>
+      <w:lvlText w:val="o"/>
+      <w:lvlJc w:val="left"/>
+      <w:pPr>
+        <w:ind w:left="1440" w:hanging="360"/>
+      </w:pPr>
+      <w:rPr>
+        <w:rFonts w:ascii="Courier New" w:hAnsi="Courier New" w:cs="Courier New" w:hint="default"/>
+      </w:rPr>
+    </w:lvl>
+    <w:lvl w:ilvl="2" w:tplc="0C0A0005" w:tentative="1">
+      <w:start w:val="1"/>
+      <w:numFmt w:val="bullet"/>
+      <w:lvlText w:val=""/>
+      <w:lvlJc w:val="left"/>
+      <w:pPr>
+        <w:ind w:left="2160" w:hanging="360"/>
+      </w:pPr>
+      <w:rPr>
+        <w:rFonts w:ascii="Wingdings" w:hAnsi="Wingdings" w:hint="default"/>
+      </w:rPr>
+    </w:lvl>
+    <w:lvl w:ilvl="3" w:tplc="0C0A0001" w:tentative="1">
+      <w:start w:val="1"/>
+      <w:numFmt w:val="bullet"/>
+      <w:lvlText w:val=""/>
+      <w:lvlJc w:val="left"/>
+      <w:pPr>
+        <w:ind w:left="2880" w:hanging="360"/>
+      </w:pPr>
+      <w:rPr>
+        <w:rFonts w:ascii="Symbol" w:hAnsi="Symbol" w:hint="default"/>
+      </w:rPr>
+    </w:lvl>
+    <w:lvl w:ilvl="4" w:tplc="0C0A0003" w:tentative="1">
+      <w:start w:val="1"/>
+      <w:numFmt w:val="bullet"/>
+      <w:lvlText w:val="o"/>
+      <w:lvlJc w:val="left"/>
+      <w:pPr>
+        <w:ind w:left="3600" w:hanging="360"/>
+      </w:pPr>
+      <w:rPr>
+        <w:rFonts w:ascii="Courier New" w:hAnsi="Courier New" w:cs="Courier New" w:hint="default"/>
+      </w:rPr>
+    </w:lvl>
+    <w:lvl w:ilvl="5" w:tplc="0C0A0005" w:tentative="1">
+      <w:start w:val="1"/>
+      <w:numFmt w:val="bullet"/>
+      <w:lvlText w:val=""/>
+      <w:lvlJc w:val="left"/>
+      <w:pPr>
+        <w:ind w:left="4320" w:hanging="360"/>
+      </w:pPr>
+      <w:rPr>
+        <w:rFonts w:ascii="Wingdings" w:hAnsi="Wingdings" w:hint="default"/>
+      </w:rPr>
+    </w:lvl>
+    <w:lvl w:ilvl="6" w:tplc="0C0A0001" w:tentative="1">
+      <w:start w:val="1"/>
+      <w:numFmt w:val="bullet"/>
+      <w:lvlText w:val=""/>
+      <w:lvlJc w:val="left"/>
+      <w:pPr>
+        <w:ind w:left="5040" w:hanging="360"/>
+      </w:pPr>
+      <w:rPr>
+        <w:rFonts w:ascii="Symbol" w:hAnsi="Symbol" w:hint="default"/>
+      </w:rPr>
+    </w:lvl>
+    <w:lvl w:ilvl="7" w:tplc="0C0A0003" w:tentative="1">
+      <w:start w:val="1"/>
+      <w:numFmt w:val="bullet"/>
+      <w:lvlText w:val="o"/>
+      <w:lvlJc w:val="left"/>
+      <w:pPr>
+        <w:ind w:left="5760" w:hanging="360"/>
+      </w:pPr>
+      <w:rPr>
+        <w:rFonts w:ascii="Courier New" w:hAnsi="Courier New" w:cs="Courier New" w:hint="default"/>
+      </w:rPr>
+    </w:lvl>
+    <w:lvl w:ilvl="8" w:tplc="0C0A0005" w:tentative="1">
+      <w:start w:val="1"/>
+      <w:numFmt w:val="bullet"/>
+      <w:lvlText w:val=""/>
+      <w:lvlJc w:val="left"/>
+      <w:pPr>
+        <w:ind w:left="6480" w:hanging="360"/>
+      </w:pPr>
+      <w:rPr>
+        <w:rFonts w:ascii="Wingdings" w:hAnsi="Wingdings" w:hint="default"/>
+      </w:rPr>
+    </w:lvl>
+  </w:abstractNum>
+  <w:abstractNum w:abstractNumId="6">
     <w:nsid w:val="56775AE8"/>
     <w:multiLevelType w:val="hybridMultilevel"/>
     <w:tmpl w:val="78E0AE56"/>
@@ -1001,6 +2927,119 @@
       </w:rPr>
     </w:lvl>
     <w:lvl w:ilvl="2" w:tplc="0C0A0005" w:tentative="1">
+      <w:start w:val="1"/>
+      <w:numFmt w:val="bullet"/>
+      <w:lvlText w:val=""/>
+      <w:lvlJc w:val="left"/>
+      <w:pPr>
+        <w:ind w:left="2160" w:hanging="360"/>
+      </w:pPr>
+      <w:rPr>
+        <w:rFonts w:ascii="Wingdings" w:hAnsi="Wingdings" w:hint="default"/>
+      </w:rPr>
+    </w:lvl>
+    <w:lvl w:ilvl="3" w:tplc="0C0A0001" w:tentative="1">
+      <w:start w:val="1"/>
+      <w:numFmt w:val="bullet"/>
+      <w:lvlText w:val=""/>
+      <w:lvlJc w:val="left"/>
+      <w:pPr>
+        <w:ind w:left="2880" w:hanging="360"/>
+      </w:pPr>
+      <w:rPr>
+        <w:rFonts w:ascii="Symbol" w:hAnsi="Symbol" w:hint="default"/>
+      </w:rPr>
+    </w:lvl>
+    <w:lvl w:ilvl="4" w:tplc="0C0A0003" w:tentative="1">
+      <w:start w:val="1"/>
+      <w:numFmt w:val="bullet"/>
+      <w:lvlText w:val="o"/>
+      <w:lvlJc w:val="left"/>
+      <w:pPr>
+        <w:ind w:left="3600" w:hanging="360"/>
+      </w:pPr>
+      <w:rPr>
+        <w:rFonts w:ascii="Courier New" w:hAnsi="Courier New" w:cs="Courier New" w:hint="default"/>
+      </w:rPr>
+    </w:lvl>
+    <w:lvl w:ilvl="5" w:tplc="0C0A0005" w:tentative="1">
+      <w:start w:val="1"/>
+      <w:numFmt w:val="bullet"/>
+      <w:lvlText w:val=""/>
+      <w:lvlJc w:val="left"/>
+      <w:pPr>
+        <w:ind w:left="4320" w:hanging="360"/>
+      </w:pPr>
+      <w:rPr>
+        <w:rFonts w:ascii="Wingdings" w:hAnsi="Wingdings" w:hint="default"/>
+      </w:rPr>
+    </w:lvl>
+    <w:lvl w:ilvl="6" w:tplc="0C0A0001" w:tentative="1">
+      <w:start w:val="1"/>
+      <w:numFmt w:val="bullet"/>
+      <w:lvlText w:val=""/>
+      <w:lvlJc w:val="left"/>
+      <w:pPr>
+        <w:ind w:left="5040" w:hanging="360"/>
+      </w:pPr>
+      <w:rPr>
+        <w:rFonts w:ascii="Symbol" w:hAnsi="Symbol" w:hint="default"/>
+      </w:rPr>
+    </w:lvl>
+    <w:lvl w:ilvl="7" w:tplc="0C0A0003" w:tentative="1">
+      <w:start w:val="1"/>
+      <w:numFmt w:val="bullet"/>
+      <w:lvlText w:val="o"/>
+      <w:lvlJc w:val="left"/>
+      <w:pPr>
+        <w:ind w:left="5760" w:hanging="360"/>
+      </w:pPr>
+      <w:rPr>
+        <w:rFonts w:ascii="Courier New" w:hAnsi="Courier New" w:cs="Courier New" w:hint="default"/>
+      </w:rPr>
+    </w:lvl>
+    <w:lvl w:ilvl="8" w:tplc="0C0A0005" w:tentative="1">
+      <w:start w:val="1"/>
+      <w:numFmt w:val="bullet"/>
+      <w:lvlText w:val=""/>
+      <w:lvlJc w:val="left"/>
+      <w:pPr>
+        <w:ind w:left="6480" w:hanging="360"/>
+      </w:pPr>
+      <w:rPr>
+        <w:rFonts w:ascii="Wingdings" w:hAnsi="Wingdings" w:hint="default"/>
+      </w:rPr>
+    </w:lvl>
+  </w:abstractNum>
+  <w:abstractNum w:abstractNumId="7">
+    <w:nsid w:val="70634B10"/>
+    <w:multiLevelType w:val="hybridMultilevel"/>
+    <w:tmpl w:val="B404AA1C"/>
+    <w:lvl w:ilvl="0" w:tplc="0C0A0001">
+      <w:start w:val="1"/>
+      <w:numFmt w:val="bullet"/>
+      <w:lvlText w:val=""/>
+      <w:lvlJc w:val="left"/>
+      <w:pPr>
+        <w:ind w:left="720" w:hanging="360"/>
+      </w:pPr>
+      <w:rPr>
+        <w:rFonts w:ascii="Symbol" w:hAnsi="Symbol" w:hint="default"/>
+      </w:rPr>
+    </w:lvl>
+    <w:lvl w:ilvl="1" w:tplc="0C0A0003">
+      <w:start w:val="1"/>
+      <w:numFmt w:val="bullet"/>
+      <w:lvlText w:val="o"/>
+      <w:lvlJc w:val="left"/>
+      <w:pPr>
+        <w:ind w:left="1440" w:hanging="360"/>
+      </w:pPr>
+      <w:rPr>
+        <w:rFonts w:ascii="Courier New" w:hAnsi="Courier New" w:cs="Courier New" w:hint="default"/>
+      </w:rPr>
+    </w:lvl>
+    <w:lvl w:ilvl="2" w:tplc="0C0A0005">
       <w:start w:val="1"/>
       <w:numFmt w:val="bullet"/>
       <w:lvlText w:val=""/>
@@ -1089,13 +3128,25 @@
     <w:abstractNumId w:val="1"/>
   </w:num>
   <w:num w:numId="2">
-    <w:abstractNumId w:val="2"/>
+    <w:abstractNumId w:val="4"/>
   </w:num>
   <w:num w:numId="3">
-    <w:abstractNumId w:val="3"/>
+    <w:abstractNumId w:val="6"/>
   </w:num>
   <w:num w:numId="4">
     <w:abstractNumId w:val="0"/>
+  </w:num>
+  <w:num w:numId="5">
+    <w:abstractNumId w:val="5"/>
+  </w:num>
+  <w:num w:numId="6">
+    <w:abstractNumId w:val="2"/>
+  </w:num>
+  <w:num w:numId="7">
+    <w:abstractNumId w:val="7"/>
+  </w:num>
+  <w:num w:numId="8">
+    <w:abstractNumId w:val="3"/>
   </w:num>
 </w:numbering>
 </file>
@@ -2006,7 +4057,7 @@
 </file>
 
 <file path=customXml/itemProps1.xml><?xml version="1.0" encoding="utf-8"?>
-<ds:datastoreItem xmlns:ds="http://schemas.openxmlformats.org/officeDocument/2006/customXml" ds:itemID="{2FC59EC2-2BAC-445B-A221-8A65B373E53B}">
+<ds:datastoreItem xmlns:ds="http://schemas.openxmlformats.org/officeDocument/2006/customXml" ds:itemID="{447BA798-3CCF-474D-B120-F92CE505FACE}">
   <ds:schemaRefs>
     <ds:schemaRef ds:uri="http://schemas.openxmlformats.org/officeDocument/2006/bibliography"/>
   </ds:schemaRefs>

</xml_diff>

<commit_message>
Ejercicio Servicio Api Rest realizado y adjuntado capturas para el desarrollo del mismo
</commit_message>
<xml_diff>
--- a/DOCUMENTO CON INFORMACION PRESENTACION DE PROCESEOS Y SERVICIOS.docx
+++ b/DOCUMENTO CON INFORMACION PRESENTACION DE PROCESEOS Y SERVICIOS.docx
@@ -38,8 +38,6 @@
           <w:r>
             <w:t>Contenido</w:t>
           </w:r>
-          <w:bookmarkStart w:id="0" w:name="_GoBack"/>
-          <w:bookmarkEnd w:id="0"/>
         </w:p>
         <w:p>
           <w:pPr>
@@ -833,12 +831,12 @@
         </w:numPr>
         <w:jc w:val="center"/>
       </w:pPr>
-      <w:bookmarkStart w:id="1" w:name="_Toc159180340"/>
+      <w:bookmarkStart w:id="0" w:name="_Toc159180340"/>
       <w:r>
         <w:lastRenderedPageBreak/>
         <w:t>INTRODUCCION</w:t>
       </w:r>
-      <w:bookmarkEnd w:id="1"/>
+      <w:bookmarkEnd w:id="0"/>
     </w:p>
     <w:p/>
     <w:p>
@@ -874,11 +872,11 @@
         </w:numPr>
         <w:jc w:val="center"/>
       </w:pPr>
-      <w:bookmarkStart w:id="2" w:name="_Toc159180341"/>
+      <w:bookmarkStart w:id="1" w:name="_Toc159180341"/>
       <w:r>
         <w:t>QUÉ SON LOS SERVICIOS WEB</w:t>
       </w:r>
-      <w:bookmarkEnd w:id="2"/>
+      <w:bookmarkEnd w:id="1"/>
     </w:p>
     <w:p/>
     <w:p>
@@ -934,11 +932,11 @@
         </w:numPr>
         <w:jc w:val="center"/>
       </w:pPr>
-      <w:bookmarkStart w:id="3" w:name="_Toc159180342"/>
+      <w:bookmarkStart w:id="2" w:name="_Toc159180342"/>
       <w:r>
         <w:t>QUE ES UN SERVICIO WEB REST</w:t>
       </w:r>
-      <w:bookmarkEnd w:id="3"/>
+      <w:bookmarkEnd w:id="2"/>
     </w:p>
     <w:p/>
     <w:p>
@@ -1186,11 +1184,11 @@
         </w:numPr>
         <w:jc w:val="center"/>
       </w:pPr>
-      <w:bookmarkStart w:id="4" w:name="_Toc159180343"/>
+      <w:bookmarkStart w:id="3" w:name="_Toc159180343"/>
       <w:r>
         <w:t>Principios Fundamentales de REST</w:t>
       </w:r>
-      <w:bookmarkEnd w:id="4"/>
+      <w:bookmarkEnd w:id="3"/>
     </w:p>
     <w:p>
       <w:pPr>
@@ -1280,14 +1278,14 @@
         </w:numPr>
         <w:jc w:val="center"/>
       </w:pPr>
-      <w:bookmarkStart w:id="5" w:name="_Toc159180344"/>
+      <w:bookmarkStart w:id="4" w:name="_Toc159180344"/>
       <w:r>
         <w:t>Caracterí</w:t>
       </w:r>
       <w:r>
         <w:t>sticas clave de los Servicios Web REST</w:t>
       </w:r>
-      <w:bookmarkEnd w:id="5"/>
+      <w:bookmarkEnd w:id="4"/>
     </w:p>
     <w:p/>
     <w:p>
@@ -1433,12 +1431,12 @@
         </w:numPr>
         <w:jc w:val="center"/>
       </w:pPr>
-      <w:bookmarkStart w:id="6" w:name="_Toc159180345"/>
+      <w:bookmarkStart w:id="5" w:name="_Toc159180345"/>
       <w:r>
         <w:lastRenderedPageBreak/>
         <w:t>Diferencias entre SOAP Y REST</w:t>
       </w:r>
-      <w:bookmarkEnd w:id="6"/>
+      <w:bookmarkEnd w:id="5"/>
     </w:p>
     <w:p/>
     <w:p>
@@ -1642,7 +1640,7 @@
         </w:numPr>
         <w:jc w:val="center"/>
       </w:pPr>
-      <w:bookmarkStart w:id="7" w:name="_Toc159180346"/>
+      <w:bookmarkStart w:id="6" w:name="_Toc159180346"/>
       <w:r>
         <w:t xml:space="preserve">Servicio Web </w:t>
       </w:r>
@@ -1654,35 +1652,1223 @@
       <w:r>
         <w:t xml:space="preserve"> en JAVA</w:t>
       </w:r>
+      <w:bookmarkEnd w:id="6"/>
+    </w:p>
+    <w:p/>
+    <w:p>
+      <w:r>
+        <w:t xml:space="preserve">Creamos un </w:t>
+      </w:r>
+      <w:proofErr w:type="spellStart"/>
+      <w:r>
+        <w:t>Maven</w:t>
+      </w:r>
+      <w:proofErr w:type="spellEnd"/>
+      <w:r>
+        <w:t xml:space="preserve"> Project</w:t>
+      </w:r>
+    </w:p>
+    <w:p>
+      <w:r>
+        <w:drawing>
+          <wp:inline distT="0" distB="0" distL="0" distR="0" wp14:anchorId="5ED20294" wp14:editId="7D3687DB">
+            <wp:extent cx="5400040" cy="1101026"/>
+            <wp:effectExtent l="0" t="0" r="0" b="4445"/>
+            <wp:docPr id="1" name="Imagen 1"/>
+            <wp:cNvGraphicFramePr>
+              <a:graphicFrameLocks xmlns:a="http://schemas.openxmlformats.org/drawingml/2006/main" noChangeAspect="1"/>
+            </wp:cNvGraphicFramePr>
+            <a:graphic xmlns:a="http://schemas.openxmlformats.org/drawingml/2006/main">
+              <a:graphicData uri="http://schemas.openxmlformats.org/drawingml/2006/picture">
+                <pic:pic xmlns:pic="http://schemas.openxmlformats.org/drawingml/2006/picture">
+                  <pic:nvPicPr>
+                    <pic:cNvPr id="0" name=""/>
+                    <pic:cNvPicPr/>
+                  </pic:nvPicPr>
+                  <pic:blipFill>
+                    <a:blip r:embed="rId7"/>
+                    <a:stretch>
+                      <a:fillRect/>
+                    </a:stretch>
+                  </pic:blipFill>
+                  <pic:spPr>
+                    <a:xfrm>
+                      <a:off x="0" y="0"/>
+                      <a:ext cx="5400040" cy="1101026"/>
+                    </a:xfrm>
+                    <a:prstGeom prst="rect">
+                      <a:avLst/>
+                    </a:prstGeom>
+                  </pic:spPr>
+                </pic:pic>
+              </a:graphicData>
+            </a:graphic>
+          </wp:inline>
+        </w:drawing>
+      </w:r>
+    </w:p>
+    <w:p>
+      <w:r>
+        <w:lastRenderedPageBreak/>
+        <w:drawing>
+          <wp:inline distT="0" distB="0" distL="0" distR="0" wp14:anchorId="46420F8B" wp14:editId="15F273BA">
+            <wp:extent cx="4887007" cy="4725059"/>
+            <wp:effectExtent l="0" t="0" r="8890" b="0"/>
+            <wp:docPr id="6" name="Imagen 6"/>
+            <wp:cNvGraphicFramePr>
+              <a:graphicFrameLocks xmlns:a="http://schemas.openxmlformats.org/drawingml/2006/main" noChangeAspect="1"/>
+            </wp:cNvGraphicFramePr>
+            <a:graphic xmlns:a="http://schemas.openxmlformats.org/drawingml/2006/main">
+              <a:graphicData uri="http://schemas.openxmlformats.org/drawingml/2006/picture">
+                <pic:pic xmlns:pic="http://schemas.openxmlformats.org/drawingml/2006/picture">
+                  <pic:nvPicPr>
+                    <pic:cNvPr id="0" name=""/>
+                    <pic:cNvPicPr/>
+                  </pic:nvPicPr>
+                  <pic:blipFill>
+                    <a:blip r:embed="rId8"/>
+                    <a:stretch>
+                      <a:fillRect/>
+                    </a:stretch>
+                  </pic:blipFill>
+                  <pic:spPr>
+                    <a:xfrm>
+                      <a:off x="0" y="0"/>
+                      <a:ext cx="4887007" cy="4725059"/>
+                    </a:xfrm>
+                    <a:prstGeom prst="rect">
+                      <a:avLst/>
+                    </a:prstGeom>
+                  </pic:spPr>
+                </pic:pic>
+              </a:graphicData>
+            </a:graphic>
+          </wp:inline>
+        </w:drawing>
+      </w:r>
+      <w:r>
+        <w:br/>
+        <w:t>Creamos una clase Usuario</w:t>
+      </w:r>
+    </w:p>
+    <w:p>
+      <w:r>
+        <w:drawing>
+          <wp:inline distT="0" distB="0" distL="0" distR="0" wp14:anchorId="1AD39123" wp14:editId="1CF064A8">
+            <wp:extent cx="5400040" cy="1038093"/>
+            <wp:effectExtent l="0" t="0" r="0" b="0"/>
+            <wp:docPr id="16" name="Imagen 16"/>
+            <wp:cNvGraphicFramePr>
+              <a:graphicFrameLocks xmlns:a="http://schemas.openxmlformats.org/drawingml/2006/main" noChangeAspect="1"/>
+            </wp:cNvGraphicFramePr>
+            <a:graphic xmlns:a="http://schemas.openxmlformats.org/drawingml/2006/main">
+              <a:graphicData uri="http://schemas.openxmlformats.org/drawingml/2006/picture">
+                <pic:pic xmlns:pic="http://schemas.openxmlformats.org/drawingml/2006/picture">
+                  <pic:nvPicPr>
+                    <pic:cNvPr id="0" name=""/>
+                    <pic:cNvPicPr/>
+                  </pic:nvPicPr>
+                  <pic:blipFill>
+                    <a:blip r:embed="rId9"/>
+                    <a:stretch>
+                      <a:fillRect/>
+                    </a:stretch>
+                  </pic:blipFill>
+                  <pic:spPr>
+                    <a:xfrm>
+                      <a:off x="0" y="0"/>
+                      <a:ext cx="5400040" cy="1038093"/>
+                    </a:xfrm>
+                    <a:prstGeom prst="rect">
+                      <a:avLst/>
+                    </a:prstGeom>
+                  </pic:spPr>
+                </pic:pic>
+              </a:graphicData>
+            </a:graphic>
+          </wp:inline>
+        </w:drawing>
+      </w:r>
+    </w:p>
+    <w:p>
+      <w:r>
+        <w:lastRenderedPageBreak/>
+        <w:drawing>
+          <wp:inline distT="0" distB="0" distL="0" distR="0" wp14:anchorId="2D903D8B" wp14:editId="19F6738D">
+            <wp:extent cx="5400040" cy="4054613"/>
+            <wp:effectExtent l="0" t="0" r="0" b="3175"/>
+            <wp:docPr id="17" name="Imagen 17"/>
+            <wp:cNvGraphicFramePr>
+              <a:graphicFrameLocks xmlns:a="http://schemas.openxmlformats.org/drawingml/2006/main" noChangeAspect="1"/>
+            </wp:cNvGraphicFramePr>
+            <a:graphic xmlns:a="http://schemas.openxmlformats.org/drawingml/2006/main">
+              <a:graphicData uri="http://schemas.openxmlformats.org/drawingml/2006/picture">
+                <pic:pic xmlns:pic="http://schemas.openxmlformats.org/drawingml/2006/picture">
+                  <pic:nvPicPr>
+                    <pic:cNvPr id="0" name=""/>
+                    <pic:cNvPicPr/>
+                  </pic:nvPicPr>
+                  <pic:blipFill>
+                    <a:blip r:embed="rId10"/>
+                    <a:stretch>
+                      <a:fillRect/>
+                    </a:stretch>
+                  </pic:blipFill>
+                  <pic:spPr>
+                    <a:xfrm>
+                      <a:off x="0" y="0"/>
+                      <a:ext cx="5400040" cy="4054613"/>
+                    </a:xfrm>
+                    <a:prstGeom prst="rect">
+                      <a:avLst/>
+                    </a:prstGeom>
+                  </pic:spPr>
+                </pic:pic>
+              </a:graphicData>
+            </a:graphic>
+          </wp:inline>
+        </w:drawing>
+      </w:r>
+    </w:p>
+    <w:p>
+      <w:r>
+        <w:t xml:space="preserve">Añadimos un constructor vacío y </w:t>
+      </w:r>
+      <w:proofErr w:type="spellStart"/>
+      <w:r>
+        <w:t>getters</w:t>
+      </w:r>
+      <w:proofErr w:type="spellEnd"/>
+      <w:r>
+        <w:t xml:space="preserve"> y </w:t>
+      </w:r>
+      <w:proofErr w:type="spellStart"/>
+      <w:r>
+        <w:t>setters</w:t>
+      </w:r>
+      <w:proofErr w:type="spellEnd"/>
+    </w:p>
+    <w:p>
+      <w:r>
+        <w:lastRenderedPageBreak/>
+        <w:drawing>
+          <wp:inline distT="0" distB="0" distL="0" distR="0" wp14:anchorId="1869917C" wp14:editId="67905FA5">
+            <wp:extent cx="5029902" cy="6011114"/>
+            <wp:effectExtent l="0" t="0" r="0" b="8890"/>
+            <wp:docPr id="18" name="Imagen 18"/>
+            <wp:cNvGraphicFramePr>
+              <a:graphicFrameLocks xmlns:a="http://schemas.openxmlformats.org/drawingml/2006/main" noChangeAspect="1"/>
+            </wp:cNvGraphicFramePr>
+            <a:graphic xmlns:a="http://schemas.openxmlformats.org/drawingml/2006/main">
+              <a:graphicData uri="http://schemas.openxmlformats.org/drawingml/2006/picture">
+                <pic:pic xmlns:pic="http://schemas.openxmlformats.org/drawingml/2006/picture">
+                  <pic:nvPicPr>
+                    <pic:cNvPr id="0" name=""/>
+                    <pic:cNvPicPr/>
+                  </pic:nvPicPr>
+                  <pic:blipFill>
+                    <a:blip r:embed="rId11"/>
+                    <a:stretch>
+                      <a:fillRect/>
+                    </a:stretch>
+                  </pic:blipFill>
+                  <pic:spPr>
+                    <a:xfrm>
+                      <a:off x="0" y="0"/>
+                      <a:ext cx="5029902" cy="6011114"/>
+                    </a:xfrm>
+                    <a:prstGeom prst="rect">
+                      <a:avLst/>
+                    </a:prstGeom>
+                  </pic:spPr>
+                </pic:pic>
+              </a:graphicData>
+            </a:graphic>
+          </wp:inline>
+        </w:drawing>
+      </w:r>
+    </w:p>
+    <w:p>
+      <w:r>
+        <w:t xml:space="preserve">Creamos otra clase denominada </w:t>
+      </w:r>
+      <w:proofErr w:type="spellStart"/>
+      <w:r>
+        <w:t>UsuarioController</w:t>
+      </w:r>
+      <w:proofErr w:type="spellEnd"/>
+    </w:p>
+    <w:p/>
+    <w:p>
+      <w:r>
+        <w:lastRenderedPageBreak/>
+        <w:drawing>
+          <wp:inline distT="0" distB="0" distL="0" distR="0" wp14:anchorId="5DFD3CD6" wp14:editId="2FCA6191">
+            <wp:extent cx="5400040" cy="4944232"/>
+            <wp:effectExtent l="0" t="0" r="0" b="8890"/>
+            <wp:docPr id="5" name="Imagen 5"/>
+            <wp:cNvGraphicFramePr>
+              <a:graphicFrameLocks xmlns:a="http://schemas.openxmlformats.org/drawingml/2006/main" noChangeAspect="1"/>
+            </wp:cNvGraphicFramePr>
+            <a:graphic xmlns:a="http://schemas.openxmlformats.org/drawingml/2006/main">
+              <a:graphicData uri="http://schemas.openxmlformats.org/drawingml/2006/picture">
+                <pic:pic xmlns:pic="http://schemas.openxmlformats.org/drawingml/2006/picture">
+                  <pic:nvPicPr>
+                    <pic:cNvPr id="0" name=""/>
+                    <pic:cNvPicPr/>
+                  </pic:nvPicPr>
+                  <pic:blipFill>
+                    <a:blip r:embed="rId12"/>
+                    <a:stretch>
+                      <a:fillRect/>
+                    </a:stretch>
+                  </pic:blipFill>
+                  <pic:spPr>
+                    <a:xfrm>
+                      <a:off x="0" y="0"/>
+                      <a:ext cx="5400040" cy="4944232"/>
+                    </a:xfrm>
+                    <a:prstGeom prst="rect">
+                      <a:avLst/>
+                    </a:prstGeom>
+                  </pic:spPr>
+                </pic:pic>
+              </a:graphicData>
+            </a:graphic>
+          </wp:inline>
+        </w:drawing>
+      </w:r>
+    </w:p>
+    <w:p>
+      <w:pPr>
+        <w:jc w:val="center"/>
+      </w:pPr>
+      <w:r>
+        <w:lastRenderedPageBreak/>
+        <w:drawing>
+          <wp:inline distT="0" distB="0" distL="0" distR="0" wp14:anchorId="07941399" wp14:editId="07109EB4">
+            <wp:extent cx="5400040" cy="4944232"/>
+            <wp:effectExtent l="0" t="0" r="0" b="8890"/>
+            <wp:docPr id="4" name="Imagen 4"/>
+            <wp:cNvGraphicFramePr>
+              <a:graphicFrameLocks xmlns:a="http://schemas.openxmlformats.org/drawingml/2006/main" noChangeAspect="1"/>
+            </wp:cNvGraphicFramePr>
+            <a:graphic xmlns:a="http://schemas.openxmlformats.org/drawingml/2006/main">
+              <a:graphicData uri="http://schemas.openxmlformats.org/drawingml/2006/picture">
+                <pic:pic xmlns:pic="http://schemas.openxmlformats.org/drawingml/2006/picture">
+                  <pic:nvPicPr>
+                    <pic:cNvPr id="0" name=""/>
+                    <pic:cNvPicPr/>
+                  </pic:nvPicPr>
+                  <pic:blipFill>
+                    <a:blip r:embed="rId13"/>
+                    <a:stretch>
+                      <a:fillRect/>
+                    </a:stretch>
+                  </pic:blipFill>
+                  <pic:spPr>
+                    <a:xfrm>
+                      <a:off x="0" y="0"/>
+                      <a:ext cx="5400040" cy="4944232"/>
+                    </a:xfrm>
+                    <a:prstGeom prst="rect">
+                      <a:avLst/>
+                    </a:prstGeom>
+                  </pic:spPr>
+                </pic:pic>
+              </a:graphicData>
+            </a:graphic>
+          </wp:inline>
+        </w:drawing>
+      </w:r>
+    </w:p>
+    <w:p>
+      <w:r>
+        <w:t>Añadimos las dependencias en el archivo pom.xml</w:t>
+      </w:r>
+    </w:p>
+    <w:p>
+      <w:pPr>
+        <w:jc w:val="center"/>
+      </w:pPr>
+      <w:r>
+        <w:br/>
+      </w:r>
+      <w:r>
+        <w:drawing>
+          <wp:inline distT="0" distB="0" distL="0" distR="0" wp14:anchorId="1C0A386E" wp14:editId="4F239C7E">
+            <wp:extent cx="2314898" cy="1581371"/>
+            <wp:effectExtent l="0" t="0" r="0" b="0"/>
+            <wp:docPr id="7" name="Imagen 7"/>
+            <wp:cNvGraphicFramePr>
+              <a:graphicFrameLocks xmlns:a="http://schemas.openxmlformats.org/drawingml/2006/main" noChangeAspect="1"/>
+            </wp:cNvGraphicFramePr>
+            <a:graphic xmlns:a="http://schemas.openxmlformats.org/drawingml/2006/main">
+              <a:graphicData uri="http://schemas.openxmlformats.org/drawingml/2006/picture">
+                <pic:pic xmlns:pic="http://schemas.openxmlformats.org/drawingml/2006/picture">
+                  <pic:nvPicPr>
+                    <pic:cNvPr id="0" name=""/>
+                    <pic:cNvPicPr/>
+                  </pic:nvPicPr>
+                  <pic:blipFill>
+                    <a:blip r:embed="rId14"/>
+                    <a:stretch>
+                      <a:fillRect/>
+                    </a:stretch>
+                  </pic:blipFill>
+                  <pic:spPr>
+                    <a:xfrm>
+                      <a:off x="0" y="0"/>
+                      <a:ext cx="2314898" cy="1581371"/>
+                    </a:xfrm>
+                    <a:prstGeom prst="rect">
+                      <a:avLst/>
+                    </a:prstGeom>
+                  </pic:spPr>
+                </pic:pic>
+              </a:graphicData>
+            </a:graphic>
+          </wp:inline>
+        </w:drawing>
+      </w:r>
+    </w:p>
+    <w:p/>
+    <w:p>
+      <w:r>
+        <w:lastRenderedPageBreak/>
+        <w:drawing>
+          <wp:inline distT="0" distB="0" distL="0" distR="0" wp14:anchorId="0521864A" wp14:editId="72296B3E">
+            <wp:extent cx="5400040" cy="3519374"/>
+            <wp:effectExtent l="0" t="0" r="0" b="5080"/>
+            <wp:docPr id="19" name="Imagen 19"/>
+            <wp:cNvGraphicFramePr>
+              <a:graphicFrameLocks xmlns:a="http://schemas.openxmlformats.org/drawingml/2006/main" noChangeAspect="1"/>
+            </wp:cNvGraphicFramePr>
+            <a:graphic xmlns:a="http://schemas.openxmlformats.org/drawingml/2006/main">
+              <a:graphicData uri="http://schemas.openxmlformats.org/drawingml/2006/picture">
+                <pic:pic xmlns:pic="http://schemas.openxmlformats.org/drawingml/2006/picture">
+                  <pic:nvPicPr>
+                    <pic:cNvPr id="0" name=""/>
+                    <pic:cNvPicPr/>
+                  </pic:nvPicPr>
+                  <pic:blipFill>
+                    <a:blip r:embed="rId15"/>
+                    <a:stretch>
+                      <a:fillRect/>
+                    </a:stretch>
+                  </pic:blipFill>
+                  <pic:spPr>
+                    <a:xfrm>
+                      <a:off x="0" y="0"/>
+                      <a:ext cx="5400040" cy="3519374"/>
+                    </a:xfrm>
+                    <a:prstGeom prst="rect">
+                      <a:avLst/>
+                    </a:prstGeom>
+                  </pic:spPr>
+                </pic:pic>
+              </a:graphicData>
+            </a:graphic>
+          </wp:inline>
+        </w:drawing>
+      </w:r>
+    </w:p>
+    <w:p>
+      <w:r>
+        <w:t xml:space="preserve">Añadimos las dependencias necesarias para poder operar con el </w:t>
+      </w:r>
+      <w:proofErr w:type="spellStart"/>
+      <w:r>
+        <w:t>framework</w:t>
+      </w:r>
+      <w:proofErr w:type="spellEnd"/>
+      <w:r>
+        <w:t xml:space="preserve"> de Spring</w:t>
+      </w:r>
+    </w:p>
+    <w:p/>
+    <w:p>
+      <w:pPr>
+        <w:jc w:val="center"/>
+      </w:pPr>
+      <w:r>
+        <w:drawing>
+          <wp:inline distT="0" distB="0" distL="0" distR="0" wp14:anchorId="76C21A17" wp14:editId="0F6FC9E3">
+            <wp:extent cx="2495898" cy="1638529"/>
+            <wp:effectExtent l="0" t="0" r="0" b="0"/>
+            <wp:docPr id="13" name="Imagen 13"/>
+            <wp:cNvGraphicFramePr>
+              <a:graphicFrameLocks xmlns:a="http://schemas.openxmlformats.org/drawingml/2006/main" noChangeAspect="1"/>
+            </wp:cNvGraphicFramePr>
+            <a:graphic xmlns:a="http://schemas.openxmlformats.org/drawingml/2006/main">
+              <a:graphicData uri="http://schemas.openxmlformats.org/drawingml/2006/picture">
+                <pic:pic xmlns:pic="http://schemas.openxmlformats.org/drawingml/2006/picture">
+                  <pic:nvPicPr>
+                    <pic:cNvPr id="0" name=""/>
+                    <pic:cNvPicPr/>
+                  </pic:nvPicPr>
+                  <pic:blipFill>
+                    <a:blip r:embed="rId16"/>
+                    <a:stretch>
+                      <a:fillRect/>
+                    </a:stretch>
+                  </pic:blipFill>
+                  <pic:spPr>
+                    <a:xfrm>
+                      <a:off x="0" y="0"/>
+                      <a:ext cx="2495898" cy="1638529"/>
+                    </a:xfrm>
+                    <a:prstGeom prst="rect">
+                      <a:avLst/>
+                    </a:prstGeom>
+                  </pic:spPr>
+                </pic:pic>
+              </a:graphicData>
+            </a:graphic>
+          </wp:inline>
+        </w:drawing>
+      </w:r>
+    </w:p>
+    <w:p>
+      <w:pPr>
+        <w:jc w:val="center"/>
+      </w:pPr>
+      <w:r>
+        <w:t xml:space="preserve">Creamos un paquete en este directorio del proyecto </w:t>
+      </w:r>
+      <w:proofErr w:type="spellStart"/>
+      <w:r>
+        <w:t>Maven</w:t>
+      </w:r>
+      <w:proofErr w:type="spellEnd"/>
+      <w:r>
+        <w:t>.</w:t>
+      </w:r>
+    </w:p>
+    <w:p>
+      <w:pPr>
+        <w:jc w:val="center"/>
+      </w:pPr>
+      <w:r>
+        <w:drawing>
+          <wp:inline distT="0" distB="0" distL="0" distR="0" wp14:anchorId="768F630C" wp14:editId="5BE9094E">
+            <wp:extent cx="5400040" cy="1253777"/>
+            <wp:effectExtent l="0" t="0" r="0" b="3810"/>
+            <wp:docPr id="14" name="Imagen 14"/>
+            <wp:cNvGraphicFramePr>
+              <a:graphicFrameLocks xmlns:a="http://schemas.openxmlformats.org/drawingml/2006/main" noChangeAspect="1"/>
+            </wp:cNvGraphicFramePr>
+            <a:graphic xmlns:a="http://schemas.openxmlformats.org/drawingml/2006/main">
+              <a:graphicData uri="http://schemas.openxmlformats.org/drawingml/2006/picture">
+                <pic:pic xmlns:pic="http://schemas.openxmlformats.org/drawingml/2006/picture">
+                  <pic:nvPicPr>
+                    <pic:cNvPr id="0" name=""/>
+                    <pic:cNvPicPr/>
+                  </pic:nvPicPr>
+                  <pic:blipFill>
+                    <a:blip r:embed="rId17"/>
+                    <a:stretch>
+                      <a:fillRect/>
+                    </a:stretch>
+                  </pic:blipFill>
+                  <pic:spPr>
+                    <a:xfrm>
+                      <a:off x="0" y="0"/>
+                      <a:ext cx="5400040" cy="1253777"/>
+                    </a:xfrm>
+                    <a:prstGeom prst="rect">
+                      <a:avLst/>
+                    </a:prstGeom>
+                  </pic:spPr>
+                </pic:pic>
+              </a:graphicData>
+            </a:graphic>
+          </wp:inline>
+        </w:drawing>
+      </w:r>
+    </w:p>
+    <w:p>
+      <w:pPr>
+        <w:jc w:val="center"/>
+      </w:pPr>
+      <w:r>
+        <w:lastRenderedPageBreak/>
+        <w:drawing>
+          <wp:inline distT="0" distB="0" distL="0" distR="0" wp14:anchorId="144C21B2" wp14:editId="167D8054">
+            <wp:extent cx="4867954" cy="4696480"/>
+            <wp:effectExtent l="0" t="0" r="8890" b="8890"/>
+            <wp:docPr id="15" name="Imagen 15"/>
+            <wp:cNvGraphicFramePr>
+              <a:graphicFrameLocks xmlns:a="http://schemas.openxmlformats.org/drawingml/2006/main" noChangeAspect="1"/>
+            </wp:cNvGraphicFramePr>
+            <a:graphic xmlns:a="http://schemas.openxmlformats.org/drawingml/2006/main">
+              <a:graphicData uri="http://schemas.openxmlformats.org/drawingml/2006/picture">
+                <pic:pic xmlns:pic="http://schemas.openxmlformats.org/drawingml/2006/picture">
+                  <pic:nvPicPr>
+                    <pic:cNvPr id="0" name=""/>
+                    <pic:cNvPicPr/>
+                  </pic:nvPicPr>
+                  <pic:blipFill>
+                    <a:blip r:embed="rId18"/>
+                    <a:stretch>
+                      <a:fillRect/>
+                    </a:stretch>
+                  </pic:blipFill>
+                  <pic:spPr>
+                    <a:xfrm>
+                      <a:off x="0" y="0"/>
+                      <a:ext cx="4867954" cy="4696480"/>
+                    </a:xfrm>
+                    <a:prstGeom prst="rect">
+                      <a:avLst/>
+                    </a:prstGeom>
+                  </pic:spPr>
+                </pic:pic>
+              </a:graphicData>
+            </a:graphic>
+          </wp:inline>
+        </w:drawing>
+      </w:r>
+    </w:p>
+    <w:p>
+      <w:pPr>
+        <w:jc w:val="center"/>
+      </w:pPr>
+      <w:r>
+        <w:drawing>
+          <wp:inline distT="0" distB="0" distL="0" distR="0" wp14:anchorId="115BEB74" wp14:editId="60C1DDB1">
+            <wp:extent cx="5400040" cy="972105"/>
+            <wp:effectExtent l="0" t="0" r="0" b="0"/>
+            <wp:docPr id="21" name="Imagen 21"/>
+            <wp:cNvGraphicFramePr>
+              <a:graphicFrameLocks xmlns:a="http://schemas.openxmlformats.org/drawingml/2006/main" noChangeAspect="1"/>
+            </wp:cNvGraphicFramePr>
+            <a:graphic xmlns:a="http://schemas.openxmlformats.org/drawingml/2006/main">
+              <a:graphicData uri="http://schemas.openxmlformats.org/drawingml/2006/picture">
+                <pic:pic xmlns:pic="http://schemas.openxmlformats.org/drawingml/2006/picture">
+                  <pic:nvPicPr>
+                    <pic:cNvPr id="0" name=""/>
+                    <pic:cNvPicPr/>
+                  </pic:nvPicPr>
+                  <pic:blipFill>
+                    <a:blip r:embed="rId19"/>
+                    <a:stretch>
+                      <a:fillRect/>
+                    </a:stretch>
+                  </pic:blipFill>
+                  <pic:spPr>
+                    <a:xfrm>
+                      <a:off x="0" y="0"/>
+                      <a:ext cx="5400040" cy="972105"/>
+                    </a:xfrm>
+                    <a:prstGeom prst="rect">
+                      <a:avLst/>
+                    </a:prstGeom>
+                  </pic:spPr>
+                </pic:pic>
+              </a:graphicData>
+            </a:graphic>
+          </wp:inline>
+        </w:drawing>
+      </w:r>
+    </w:p>
+    <w:p>
+      <w:pPr>
+        <w:jc w:val="center"/>
+      </w:pPr>
+      <w:r>
+        <w:lastRenderedPageBreak/>
+        <w:drawing>
+          <wp:inline distT="0" distB="0" distL="0" distR="0" wp14:anchorId="06B07E80" wp14:editId="18BB7C57">
+            <wp:extent cx="5400040" cy="5937722"/>
+            <wp:effectExtent l="0" t="0" r="0" b="6350"/>
+            <wp:docPr id="22" name="Imagen 22"/>
+            <wp:cNvGraphicFramePr>
+              <a:graphicFrameLocks xmlns:a="http://schemas.openxmlformats.org/drawingml/2006/main" noChangeAspect="1"/>
+            </wp:cNvGraphicFramePr>
+            <a:graphic xmlns:a="http://schemas.openxmlformats.org/drawingml/2006/main">
+              <a:graphicData uri="http://schemas.openxmlformats.org/drawingml/2006/picture">
+                <pic:pic xmlns:pic="http://schemas.openxmlformats.org/drawingml/2006/picture">
+                  <pic:nvPicPr>
+                    <pic:cNvPr id="0" name=""/>
+                    <pic:cNvPicPr/>
+                  </pic:nvPicPr>
+                  <pic:blipFill>
+                    <a:blip r:embed="rId20"/>
+                    <a:stretch>
+                      <a:fillRect/>
+                    </a:stretch>
+                  </pic:blipFill>
+                  <pic:spPr>
+                    <a:xfrm>
+                      <a:off x="0" y="0"/>
+                      <a:ext cx="5400040" cy="5937722"/>
+                    </a:xfrm>
+                    <a:prstGeom prst="rect">
+                      <a:avLst/>
+                    </a:prstGeom>
+                  </pic:spPr>
+                </pic:pic>
+              </a:graphicData>
+            </a:graphic>
+          </wp:inline>
+        </w:drawing>
+      </w:r>
+    </w:p>
+    <w:p>
+      <w:pPr>
+        <w:jc w:val="center"/>
+      </w:pPr>
+      <w:r>
+        <w:t xml:space="preserve">Creamos una clase POJO de </w:t>
+      </w:r>
+      <w:proofErr w:type="spellStart"/>
+      <w:r>
+        <w:t>User</w:t>
+      </w:r>
+      <w:proofErr w:type="spellEnd"/>
+    </w:p>
+    <w:p>
+      <w:pPr>
+        <w:jc w:val="center"/>
+      </w:pPr>
+      <w:r>
+        <w:lastRenderedPageBreak/>
+        <w:drawing>
+          <wp:inline distT="0" distB="0" distL="0" distR="0" wp14:anchorId="6E6E732A" wp14:editId="5B6084EC">
+            <wp:extent cx="4896533" cy="3362794"/>
+            <wp:effectExtent l="0" t="0" r="0" b="9525"/>
+            <wp:docPr id="23" name="Imagen 23"/>
+            <wp:cNvGraphicFramePr>
+              <a:graphicFrameLocks xmlns:a="http://schemas.openxmlformats.org/drawingml/2006/main" noChangeAspect="1"/>
+            </wp:cNvGraphicFramePr>
+            <a:graphic xmlns:a="http://schemas.openxmlformats.org/drawingml/2006/main">
+              <a:graphicData uri="http://schemas.openxmlformats.org/drawingml/2006/picture">
+                <pic:pic xmlns:pic="http://schemas.openxmlformats.org/drawingml/2006/picture">
+                  <pic:nvPicPr>
+                    <pic:cNvPr id="0" name=""/>
+                    <pic:cNvPicPr/>
+                  </pic:nvPicPr>
+                  <pic:blipFill>
+                    <a:blip r:embed="rId21"/>
+                    <a:stretch>
+                      <a:fillRect/>
+                    </a:stretch>
+                  </pic:blipFill>
+                  <pic:spPr>
+                    <a:xfrm>
+                      <a:off x="0" y="0"/>
+                      <a:ext cx="4896533" cy="3362794"/>
+                    </a:xfrm>
+                    <a:prstGeom prst="rect">
+                      <a:avLst/>
+                    </a:prstGeom>
+                  </pic:spPr>
+                </pic:pic>
+              </a:graphicData>
+            </a:graphic>
+          </wp:inline>
+        </w:drawing>
+      </w:r>
+    </w:p>
+    <w:p>
+      <w:pPr>
+        <w:jc w:val="center"/>
+      </w:pPr>
+      <w:r>
+        <w:t xml:space="preserve">Creamos una clase denominada </w:t>
+      </w:r>
+      <w:proofErr w:type="spellStart"/>
+      <w:r>
+        <w:t>UserController</w:t>
+      </w:r>
+      <w:proofErr w:type="spellEnd"/>
+    </w:p>
+    <w:p>
+      <w:pPr>
+        <w:jc w:val="center"/>
+      </w:pPr>
+      <w:r>
+        <w:drawing>
+          <wp:inline distT="0" distB="0" distL="0" distR="0" wp14:anchorId="291393DC" wp14:editId="083CF80F">
+            <wp:extent cx="5400040" cy="4482925"/>
+            <wp:effectExtent l="0" t="0" r="0" b="0"/>
+            <wp:docPr id="24" name="Imagen 24"/>
+            <wp:cNvGraphicFramePr>
+              <a:graphicFrameLocks xmlns:a="http://schemas.openxmlformats.org/drawingml/2006/main" noChangeAspect="1"/>
+            </wp:cNvGraphicFramePr>
+            <a:graphic xmlns:a="http://schemas.openxmlformats.org/drawingml/2006/main">
+              <a:graphicData uri="http://schemas.openxmlformats.org/drawingml/2006/picture">
+                <pic:pic xmlns:pic="http://schemas.openxmlformats.org/drawingml/2006/picture">
+                  <pic:nvPicPr>
+                    <pic:cNvPr id="0" name=""/>
+                    <pic:cNvPicPr/>
+                  </pic:nvPicPr>
+                  <pic:blipFill>
+                    <a:blip r:embed="rId22"/>
+                    <a:stretch>
+                      <a:fillRect/>
+                    </a:stretch>
+                  </pic:blipFill>
+                  <pic:spPr>
+                    <a:xfrm>
+                      <a:off x="0" y="0"/>
+                      <a:ext cx="5400040" cy="4482925"/>
+                    </a:xfrm>
+                    <a:prstGeom prst="rect">
+                      <a:avLst/>
+                    </a:prstGeom>
+                  </pic:spPr>
+                </pic:pic>
+              </a:graphicData>
+            </a:graphic>
+          </wp:inline>
+        </w:drawing>
+      </w:r>
+    </w:p>
+    <w:p>
+      <w:pPr>
+        <w:jc w:val="center"/>
+      </w:pPr>
+      <w:r>
+        <w:t>Añadimos notificaciones en la clase para indicar que esta clase va a ser la designada para controlar todas las pet</w:t>
+      </w:r>
+      <w:r>
+        <w:t>iciones a una fuente de datos (</w:t>
+      </w:r>
+      <w:r>
+        <w:t xml:space="preserve">en este caso devolverá un usuario que </w:t>
+      </w:r>
+      <w:r>
+        <w:lastRenderedPageBreak/>
+        <w:t>creamos al momento de ejecutar el método, pero podría ser una consulta a una BBDD en la que devolvería un usuario por el id)</w:t>
+      </w:r>
+    </w:p>
+    <w:p>
+      <w:pPr>
+        <w:jc w:val="center"/>
+      </w:pPr>
+      <w:r>
+        <w:t>La anotación @</w:t>
+      </w:r>
+      <w:proofErr w:type="spellStart"/>
+      <w:r>
+        <w:t>GetMapping</w:t>
+      </w:r>
+      <w:proofErr w:type="spellEnd"/>
+      <w:r>
+        <w:t xml:space="preserve"> sirve para indicar la entrada que se debe introducir en la </w:t>
+      </w:r>
+      <w:proofErr w:type="spellStart"/>
+      <w:r>
+        <w:t>uri</w:t>
+      </w:r>
+      <w:proofErr w:type="spellEnd"/>
+      <w:r>
+        <w:t xml:space="preserve"> para poder acceder a un recurso</w:t>
+      </w:r>
+    </w:p>
+    <w:p>
+      <w:pPr>
+        <w:jc w:val="center"/>
+      </w:pPr>
+      <w:r>
+        <w:t>La anotación @</w:t>
+      </w:r>
+      <w:proofErr w:type="spellStart"/>
+      <w:r>
+        <w:t>PathVariable</w:t>
+      </w:r>
+      <w:proofErr w:type="spellEnd"/>
+      <w:r>
+        <w:t xml:space="preserve"> indica que esa variable va a ser la entrada introducida por el usuario en la </w:t>
+      </w:r>
+      <w:proofErr w:type="spellStart"/>
+      <w:r>
+        <w:t>url</w:t>
+      </w:r>
+      <w:proofErr w:type="spellEnd"/>
+    </w:p>
+    <w:p>
+      <w:pPr>
+        <w:jc w:val="center"/>
+      </w:pPr>
+    </w:p>
+    <w:p>
+      <w:pPr>
+        <w:jc w:val="center"/>
+      </w:pPr>
+      <w:r>
+        <w:drawing>
+          <wp:inline distT="0" distB="0" distL="0" distR="0" wp14:anchorId="10D212FE" wp14:editId="40E6037D">
+            <wp:extent cx="5029902" cy="6011114"/>
+            <wp:effectExtent l="0" t="0" r="0" b="8890"/>
+            <wp:docPr id="25" name="Imagen 25"/>
+            <wp:cNvGraphicFramePr>
+              <a:graphicFrameLocks xmlns:a="http://schemas.openxmlformats.org/drawingml/2006/main" noChangeAspect="1"/>
+            </wp:cNvGraphicFramePr>
+            <a:graphic xmlns:a="http://schemas.openxmlformats.org/drawingml/2006/main">
+              <a:graphicData uri="http://schemas.openxmlformats.org/drawingml/2006/picture">
+                <pic:pic xmlns:pic="http://schemas.openxmlformats.org/drawingml/2006/picture">
+                  <pic:nvPicPr>
+                    <pic:cNvPr id="0" name=""/>
+                    <pic:cNvPicPr/>
+                  </pic:nvPicPr>
+                  <pic:blipFill>
+                    <a:blip r:embed="rId23"/>
+                    <a:stretch>
+                      <a:fillRect/>
+                    </a:stretch>
+                  </pic:blipFill>
+                  <pic:spPr>
+                    <a:xfrm>
+                      <a:off x="0" y="0"/>
+                      <a:ext cx="5029902" cy="6011114"/>
+                    </a:xfrm>
+                    <a:prstGeom prst="rect">
+                      <a:avLst/>
+                    </a:prstGeom>
+                  </pic:spPr>
+                </pic:pic>
+              </a:graphicData>
+            </a:graphic>
+          </wp:inline>
+        </w:drawing>
+      </w:r>
+    </w:p>
+    <w:p>
+      <w:pPr>
+        <w:jc w:val="center"/>
+      </w:pPr>
+      <w:r>
+        <w:t xml:space="preserve">Por ultimo creamos una clase </w:t>
+      </w:r>
+      <w:proofErr w:type="spellStart"/>
+      <w:r>
+        <w:t>main</w:t>
+      </w:r>
+      <w:proofErr w:type="spellEnd"/>
+      <w:r>
+        <w:t xml:space="preserve"> para poder iniciar el servicio </w:t>
+      </w:r>
+      <w:proofErr w:type="spellStart"/>
+      <w:r>
+        <w:t>Rest</w:t>
+      </w:r>
+      <w:proofErr w:type="spellEnd"/>
+    </w:p>
+    <w:p>
+      <w:pPr>
+        <w:jc w:val="center"/>
+      </w:pPr>
+      <w:r>
+        <w:lastRenderedPageBreak/>
+        <w:drawing>
+          <wp:inline distT="0" distB="0" distL="0" distR="0" wp14:anchorId="66E63333" wp14:editId="5EC5FE93">
+            <wp:extent cx="5400040" cy="3025073"/>
+            <wp:effectExtent l="0" t="0" r="0" b="4445"/>
+            <wp:docPr id="26" name="Imagen 26"/>
+            <wp:cNvGraphicFramePr>
+              <a:graphicFrameLocks xmlns:a="http://schemas.openxmlformats.org/drawingml/2006/main" noChangeAspect="1"/>
+            </wp:cNvGraphicFramePr>
+            <a:graphic xmlns:a="http://schemas.openxmlformats.org/drawingml/2006/main">
+              <a:graphicData uri="http://schemas.openxmlformats.org/drawingml/2006/picture">
+                <pic:pic xmlns:pic="http://schemas.openxmlformats.org/drawingml/2006/picture">
+                  <pic:nvPicPr>
+                    <pic:cNvPr id="0" name=""/>
+                    <pic:cNvPicPr/>
+                  </pic:nvPicPr>
+                  <pic:blipFill>
+                    <a:blip r:embed="rId24"/>
+                    <a:stretch>
+                      <a:fillRect/>
+                    </a:stretch>
+                  </pic:blipFill>
+                  <pic:spPr>
+                    <a:xfrm>
+                      <a:off x="0" y="0"/>
+                      <a:ext cx="5400040" cy="3025073"/>
+                    </a:xfrm>
+                    <a:prstGeom prst="rect">
+                      <a:avLst/>
+                    </a:prstGeom>
+                  </pic:spPr>
+                </pic:pic>
+              </a:graphicData>
+            </a:graphic>
+          </wp:inline>
+        </w:drawing>
+      </w:r>
+    </w:p>
+    <w:p>
+      <w:pPr>
+        <w:jc w:val="center"/>
+      </w:pPr>
+      <w:r>
+        <w:t>En esta clase agregaremos la anotación @</w:t>
+      </w:r>
+      <w:proofErr w:type="spellStart"/>
+      <w:r>
+        <w:t>SpringBootAplication</w:t>
+      </w:r>
+      <w:proofErr w:type="spellEnd"/>
+      <w:r>
+        <w:t xml:space="preserve"> para indicar que esta clase será la clase ejecutable del servicio </w:t>
+      </w:r>
+      <w:proofErr w:type="spellStart"/>
+      <w:r>
+        <w:t>rest</w:t>
+      </w:r>
+      <w:proofErr w:type="spellEnd"/>
+      <w:r>
+        <w:t xml:space="preserve"> y el método </w:t>
+      </w:r>
+      <w:proofErr w:type="spellStart"/>
+      <w:proofErr w:type="gramStart"/>
+      <w:r>
+        <w:t>StringApplication.run</w:t>
+      </w:r>
+      <w:proofErr w:type="spellEnd"/>
+      <w:r>
+        <w:t>(</w:t>
+      </w:r>
+      <w:proofErr w:type="gramEnd"/>
+      <w:r>
+        <w:t>) con la clase ejecutora, es decir la propia clase</w:t>
+      </w:r>
+    </w:p>
+    <w:p>
+      <w:pPr>
+        <w:jc w:val="center"/>
+      </w:pPr>
+    </w:p>
+    <w:p>
+      <w:pPr>
+        <w:jc w:val="center"/>
+      </w:pPr>
+      <w:r>
+        <w:drawing>
+          <wp:inline distT="0" distB="0" distL="0" distR="0" wp14:anchorId="650F624F" wp14:editId="635D39D0">
+            <wp:extent cx="5400040" cy="1653984"/>
+            <wp:effectExtent l="0" t="0" r="0" b="3810"/>
+            <wp:docPr id="28" name="Imagen 28"/>
+            <wp:cNvGraphicFramePr>
+              <a:graphicFrameLocks xmlns:a="http://schemas.openxmlformats.org/drawingml/2006/main" noChangeAspect="1"/>
+            </wp:cNvGraphicFramePr>
+            <a:graphic xmlns:a="http://schemas.openxmlformats.org/drawingml/2006/main">
+              <a:graphicData uri="http://schemas.openxmlformats.org/drawingml/2006/picture">
+                <pic:pic xmlns:pic="http://schemas.openxmlformats.org/drawingml/2006/picture">
+                  <pic:nvPicPr>
+                    <pic:cNvPr id="0" name=""/>
+                    <pic:cNvPicPr/>
+                  </pic:nvPicPr>
+                  <pic:blipFill>
+                    <a:blip r:embed="rId25"/>
+                    <a:stretch>
+                      <a:fillRect/>
+                    </a:stretch>
+                  </pic:blipFill>
+                  <pic:spPr>
+                    <a:xfrm>
+                      <a:off x="0" y="0"/>
+                      <a:ext cx="5400040" cy="1653984"/>
+                    </a:xfrm>
+                    <a:prstGeom prst="rect">
+                      <a:avLst/>
+                    </a:prstGeom>
+                  </pic:spPr>
+                </pic:pic>
+              </a:graphicData>
+            </a:graphic>
+          </wp:inline>
+        </w:drawing>
+      </w:r>
+    </w:p>
+    <w:p>
+      <w:pPr>
+        <w:jc w:val="center"/>
+      </w:pPr>
+      <w:r>
+        <w:t xml:space="preserve">Si todo ha ido bien debería aparecer tu clase </w:t>
+      </w:r>
+      <w:proofErr w:type="spellStart"/>
+      <w:r>
+        <w:t>main</w:t>
+      </w:r>
+      <w:proofErr w:type="spellEnd"/>
+      <w:r>
+        <w:t xml:space="preserve"> seguido con el mensaje </w:t>
+      </w:r>
+      <w:proofErr w:type="spellStart"/>
+      <w:r>
+        <w:t>Started</w:t>
+      </w:r>
+      <w:proofErr w:type="spellEnd"/>
+      <w:r>
+        <w:t xml:space="preserve"> &lt;</w:t>
+      </w:r>
+      <w:proofErr w:type="spellStart"/>
+      <w:r>
+        <w:t>nombreClase</w:t>
+      </w:r>
+      <w:proofErr w:type="spellEnd"/>
+      <w:r>
+        <w:t xml:space="preserve">&gt; in x </w:t>
+      </w:r>
+      <w:proofErr w:type="spellStart"/>
+      <w:r>
+        <w:t>seconds</w:t>
+      </w:r>
+      <w:proofErr w:type="spellEnd"/>
+    </w:p>
+    <w:p>
+      <w:pPr>
+        <w:jc w:val="center"/>
+      </w:pPr>
+      <w:r>
+        <w:drawing>
+          <wp:inline distT="0" distB="0" distL="0" distR="0" wp14:anchorId="153A16D9" wp14:editId="31C9CFA5">
+            <wp:extent cx="5400040" cy="965995"/>
+            <wp:effectExtent l="0" t="0" r="0" b="5715"/>
+            <wp:docPr id="29" name="Imagen 29"/>
+            <wp:cNvGraphicFramePr>
+              <a:graphicFrameLocks xmlns:a="http://schemas.openxmlformats.org/drawingml/2006/main" noChangeAspect="1"/>
+            </wp:cNvGraphicFramePr>
+            <a:graphic xmlns:a="http://schemas.openxmlformats.org/drawingml/2006/main">
+              <a:graphicData uri="http://schemas.openxmlformats.org/drawingml/2006/picture">
+                <pic:pic xmlns:pic="http://schemas.openxmlformats.org/drawingml/2006/picture">
+                  <pic:nvPicPr>
+                    <pic:cNvPr id="0" name=""/>
+                    <pic:cNvPicPr/>
+                  </pic:nvPicPr>
+                  <pic:blipFill>
+                    <a:blip r:embed="rId26"/>
+                    <a:stretch>
+                      <a:fillRect/>
+                    </a:stretch>
+                  </pic:blipFill>
+                  <pic:spPr>
+                    <a:xfrm>
+                      <a:off x="0" y="0"/>
+                      <a:ext cx="5400040" cy="965995"/>
+                    </a:xfrm>
+                    <a:prstGeom prst="rect">
+                      <a:avLst/>
+                    </a:prstGeom>
+                  </pic:spPr>
+                </pic:pic>
+              </a:graphicData>
+            </a:graphic>
+          </wp:inline>
+        </w:drawing>
+      </w:r>
+    </w:p>
+    <w:p>
+      <w:pPr>
+        <w:jc w:val="center"/>
+      </w:pPr>
+      <w:r>
+        <w:t>Nos dirigimos al navegador e introducimos la siguiente dirección URI &lt;http://localhost:8080/usuarios/1</w:t>
+      </w:r>
+      <w:r>
+        <w:t>&gt;</w:t>
+      </w:r>
+    </w:p>
+    <w:p>
+      <w:pPr>
+        <w:jc w:val="center"/>
+      </w:pPr>
+      <w:r>
+        <w:t xml:space="preserve">Con el primer método de </w:t>
+      </w:r>
+      <w:proofErr w:type="spellStart"/>
+      <w:r>
+        <w:t>UserController</w:t>
+      </w:r>
+      <w:proofErr w:type="spellEnd"/>
+      <w:r>
+        <w:t xml:space="preserve"> podemos visualizar los usuarios que en este caso se crean en tiempo real, es decir si introducimos 1 nos devolverá un usuario con el id 1, si escribiésemos 2 pues nos devolvería el Usuario 2 etc.</w:t>
+      </w:r>
+    </w:p>
+    <w:p>
+      <w:pPr>
+        <w:jc w:val="center"/>
+      </w:pPr>
+      <w:r>
+        <w:lastRenderedPageBreak/>
+        <w:drawing>
+          <wp:inline distT="0" distB="0" distL="0" distR="0" wp14:anchorId="2590B1D7" wp14:editId="399D374F">
+            <wp:extent cx="5400040" cy="1124245"/>
+            <wp:effectExtent l="0" t="0" r="0" b="0"/>
+            <wp:docPr id="30" name="Imagen 30"/>
+            <wp:cNvGraphicFramePr>
+              <a:graphicFrameLocks xmlns:a="http://schemas.openxmlformats.org/drawingml/2006/main" noChangeAspect="1"/>
+            </wp:cNvGraphicFramePr>
+            <a:graphic xmlns:a="http://schemas.openxmlformats.org/drawingml/2006/main">
+              <a:graphicData uri="http://schemas.openxmlformats.org/drawingml/2006/picture">
+                <pic:pic xmlns:pic="http://schemas.openxmlformats.org/drawingml/2006/picture">
+                  <pic:nvPicPr>
+                    <pic:cNvPr id="0" name=""/>
+                    <pic:cNvPicPr/>
+                  </pic:nvPicPr>
+                  <pic:blipFill>
+                    <a:blip r:embed="rId27"/>
+                    <a:stretch>
+                      <a:fillRect/>
+                    </a:stretch>
+                  </pic:blipFill>
+                  <pic:spPr>
+                    <a:xfrm>
+                      <a:off x="0" y="0"/>
+                      <a:ext cx="5400040" cy="1124245"/>
+                    </a:xfrm>
+                    <a:prstGeom prst="rect">
+                      <a:avLst/>
+                    </a:prstGeom>
+                  </pic:spPr>
+                </pic:pic>
+              </a:graphicData>
+            </a:graphic>
+          </wp:inline>
+        </w:drawing>
+      </w:r>
+    </w:p>
+    <w:p>
+      <w:pPr>
+        <w:jc w:val="center"/>
+      </w:pPr>
+      <w:r>
+        <w:t>Si introducimos la dirección URI &lt;http://localhost:8080/saludo/nombre&gt;</w:t>
+      </w:r>
+    </w:p>
+    <w:p>
+      <w:pPr>
+        <w:jc w:val="center"/>
+      </w:pPr>
+      <w:r>
+        <w:t>Nos devolverá un saludo con el nombre que le indiquemos</w:t>
+      </w:r>
+      <w:bookmarkStart w:id="7" w:name="_GoBack"/>
       <w:bookmarkEnd w:id="7"/>
     </w:p>
+    <w:p>
+      <w:pPr>
+        <w:jc w:val="center"/>
+      </w:pPr>
+    </w:p>
+    <w:p>
+      <w:pPr>
+        <w:jc w:val="center"/>
+      </w:pPr>
+    </w:p>
     <w:p/>
     <w:p>
-      <w:r>
-        <w:t xml:space="preserve">(Aquí </w:t>
-      </w:r>
-      <w:proofErr w:type="spellStart"/>
-      <w:r>
-        <w:t>iria</w:t>
-      </w:r>
-      <w:proofErr w:type="spellEnd"/>
-      <w:r>
-        <w:t xml:space="preserve"> un ejemplo práctico de implementación de un servicio web </w:t>
-      </w:r>
-      <w:proofErr w:type="spellStart"/>
-      <w:r>
-        <w:t>rest</w:t>
-      </w:r>
-      <w:proofErr w:type="spellEnd"/>
-      <w:r>
-        <w:t xml:space="preserve"> en java y a posteriori un ejercicio para realizar en clase)</w:t>
-      </w:r>
-    </w:p>
-    <w:p>
-      <w:pPr>
-        <w:pStyle w:val="Prrafodelista"/>
-      </w:pPr>
-    </w:p>
+      <w:pPr>
+        <w:jc w:val="both"/>
+      </w:pPr>
+    </w:p>
+    <w:p/>
+    <w:p/>
     <w:p>
       <w:pPr>
         <w:pStyle w:val="Ttulo1"/>
@@ -2099,18 +3285,12 @@
     <w:p/>
     <w:p>
       <w:r>
-        <w:t>¿Qué se entiende po</w:t>
-      </w:r>
-      <w:r>
-        <w:t>r "despliegue de aplicaciones"?</w:t>
-      </w:r>
-    </w:p>
-    <w:p>
-      <w:r>
-        <w:t>a) El proceso de desarro</w:t>
-      </w:r>
-      <w:r>
-        <w:t>llar una aplicación desde cero.</w:t>
+        <w:t>¿Qué se entiende por "despliegue de aplicaciones"?</w:t>
+      </w:r>
+    </w:p>
+    <w:p>
+      <w:r>
+        <w:t>a) El proceso de desarrollar una aplicación desde cero.</w:t>
       </w:r>
     </w:p>
     <w:p>
@@ -2123,21 +3303,12 @@
         <w:rPr>
           <w:color w:val="00B050"/>
         </w:rPr>
-        <w:t>b) La implementación y ejecución de una aplic</w:t>
-      </w:r>
-      <w:r>
-        <w:rPr>
-          <w:color w:val="00B050"/>
-        </w:rPr>
-        <w:t>ación en un entorno específico.</w:t>
-      </w:r>
-    </w:p>
-    <w:p>
-      <w:r>
-        <w:t>c) La fase de prueba de una apli</w:t>
-      </w:r>
-      <w:r>
-        <w:t>cación antes de su lanzamiento.</w:t>
+        <w:t>b) La implementación y ejecución de una aplicación en un entorno específico.</w:t>
+      </w:r>
+    </w:p>
+    <w:p>
+      <w:r>
+        <w:t>c) La fase de prueba de una aplicación antes de su lanzamiento.</w:t>
       </w:r>
     </w:p>
     <w:p>
@@ -3040,6 +4211,119 @@
       </w:rPr>
     </w:lvl>
     <w:lvl w:ilvl="2" w:tplc="0C0A0005">
+      <w:start w:val="1"/>
+      <w:numFmt w:val="bullet"/>
+      <w:lvlText w:val=""/>
+      <w:lvlJc w:val="left"/>
+      <w:pPr>
+        <w:ind w:left="2160" w:hanging="360"/>
+      </w:pPr>
+      <w:rPr>
+        <w:rFonts w:ascii="Wingdings" w:hAnsi="Wingdings" w:hint="default"/>
+      </w:rPr>
+    </w:lvl>
+    <w:lvl w:ilvl="3" w:tplc="0C0A0001" w:tentative="1">
+      <w:start w:val="1"/>
+      <w:numFmt w:val="bullet"/>
+      <w:lvlText w:val=""/>
+      <w:lvlJc w:val="left"/>
+      <w:pPr>
+        <w:ind w:left="2880" w:hanging="360"/>
+      </w:pPr>
+      <w:rPr>
+        <w:rFonts w:ascii="Symbol" w:hAnsi="Symbol" w:hint="default"/>
+      </w:rPr>
+    </w:lvl>
+    <w:lvl w:ilvl="4" w:tplc="0C0A0003" w:tentative="1">
+      <w:start w:val="1"/>
+      <w:numFmt w:val="bullet"/>
+      <w:lvlText w:val="o"/>
+      <w:lvlJc w:val="left"/>
+      <w:pPr>
+        <w:ind w:left="3600" w:hanging="360"/>
+      </w:pPr>
+      <w:rPr>
+        <w:rFonts w:ascii="Courier New" w:hAnsi="Courier New" w:cs="Courier New" w:hint="default"/>
+      </w:rPr>
+    </w:lvl>
+    <w:lvl w:ilvl="5" w:tplc="0C0A0005" w:tentative="1">
+      <w:start w:val="1"/>
+      <w:numFmt w:val="bullet"/>
+      <w:lvlText w:val=""/>
+      <w:lvlJc w:val="left"/>
+      <w:pPr>
+        <w:ind w:left="4320" w:hanging="360"/>
+      </w:pPr>
+      <w:rPr>
+        <w:rFonts w:ascii="Wingdings" w:hAnsi="Wingdings" w:hint="default"/>
+      </w:rPr>
+    </w:lvl>
+    <w:lvl w:ilvl="6" w:tplc="0C0A0001" w:tentative="1">
+      <w:start w:val="1"/>
+      <w:numFmt w:val="bullet"/>
+      <w:lvlText w:val=""/>
+      <w:lvlJc w:val="left"/>
+      <w:pPr>
+        <w:ind w:left="5040" w:hanging="360"/>
+      </w:pPr>
+      <w:rPr>
+        <w:rFonts w:ascii="Symbol" w:hAnsi="Symbol" w:hint="default"/>
+      </w:rPr>
+    </w:lvl>
+    <w:lvl w:ilvl="7" w:tplc="0C0A0003" w:tentative="1">
+      <w:start w:val="1"/>
+      <w:numFmt w:val="bullet"/>
+      <w:lvlText w:val="o"/>
+      <w:lvlJc w:val="left"/>
+      <w:pPr>
+        <w:ind w:left="5760" w:hanging="360"/>
+      </w:pPr>
+      <w:rPr>
+        <w:rFonts w:ascii="Courier New" w:hAnsi="Courier New" w:cs="Courier New" w:hint="default"/>
+      </w:rPr>
+    </w:lvl>
+    <w:lvl w:ilvl="8" w:tplc="0C0A0005" w:tentative="1">
+      <w:start w:val="1"/>
+      <w:numFmt w:val="bullet"/>
+      <w:lvlText w:val=""/>
+      <w:lvlJc w:val="left"/>
+      <w:pPr>
+        <w:ind w:left="6480" w:hanging="360"/>
+      </w:pPr>
+      <w:rPr>
+        <w:rFonts w:ascii="Wingdings" w:hAnsi="Wingdings" w:hint="default"/>
+      </w:rPr>
+    </w:lvl>
+  </w:abstractNum>
+  <w:abstractNum w:abstractNumId="8">
+    <w:nsid w:val="71D7064C"/>
+    <w:multiLevelType w:val="hybridMultilevel"/>
+    <w:tmpl w:val="912853D8"/>
+    <w:lvl w:ilvl="0" w:tplc="0C0A0001">
+      <w:start w:val="1"/>
+      <w:numFmt w:val="bullet"/>
+      <w:lvlText w:val=""/>
+      <w:lvlJc w:val="left"/>
+      <w:pPr>
+        <w:ind w:left="720" w:hanging="360"/>
+      </w:pPr>
+      <w:rPr>
+        <w:rFonts w:ascii="Symbol" w:hAnsi="Symbol" w:hint="default"/>
+      </w:rPr>
+    </w:lvl>
+    <w:lvl w:ilvl="1" w:tplc="0C0A0003" w:tentative="1">
+      <w:start w:val="1"/>
+      <w:numFmt w:val="bullet"/>
+      <w:lvlText w:val="o"/>
+      <w:lvlJc w:val="left"/>
+      <w:pPr>
+        <w:ind w:left="1440" w:hanging="360"/>
+      </w:pPr>
+      <w:rPr>
+        <w:rFonts w:ascii="Courier New" w:hAnsi="Courier New" w:cs="Courier New" w:hint="default"/>
+      </w:rPr>
+    </w:lvl>
+    <w:lvl w:ilvl="2" w:tplc="0C0A0005" w:tentative="1">
       <w:start w:val="1"/>
       <w:numFmt w:val="bullet"/>
       <w:lvlText w:val=""/>
@@ -3147,6 +4431,9 @@
   </w:num>
   <w:num w:numId="8">
     <w:abstractNumId w:val="3"/>
+  </w:num>
+  <w:num w:numId="9">
+    <w:abstractNumId w:val="8"/>
   </w:num>
 </w:numbering>
 </file>
@@ -4057,7 +5344,7 @@
 </file>
 
 <file path=customXml/itemProps1.xml><?xml version="1.0" encoding="utf-8"?>
-<ds:datastoreItem xmlns:ds="http://schemas.openxmlformats.org/officeDocument/2006/customXml" ds:itemID="{447BA798-3CCF-474D-B120-F92CE505FACE}">
+<ds:datastoreItem xmlns:ds="http://schemas.openxmlformats.org/officeDocument/2006/customXml" ds:itemID="{B3ACCB9A-8481-4B9B-BCF3-D05EE15C19B7}">
   <ds:schemaRefs>
     <ds:schemaRef ds:uri="http://schemas.openxmlformats.org/officeDocument/2006/bibliography"/>
   </ds:schemaRefs>

</xml_diff>